<commit_message>
Completed Module 8 assigments
</commit_message>
<xml_diff>
--- a/Module_8_CellTissueMechanics/C_design_review_case_study/Course Project Greatti Yves.docx
+++ b/Module_8_CellTissueMechanics/C_design_review_case_study/Course Project Greatti Yves.docx
@@ -1578,35 +1578,7 @@
           <w:sz w:val="22"/>
           <w:szCs w:val="22"/>
         </w:rPr>
-        <w:t>(</w:t>
-      </w:r>
-      <w:r>
-        <w:rPr>
-          <w:sz w:val="22"/>
-          <w:szCs w:val="22"/>
-        </w:rPr>
-        <w:t xml:space="preserve">however </w:t>
-      </w:r>
-      <w:r>
-        <w:rPr>
-          <w:sz w:val="22"/>
-          <w:szCs w:val="22"/>
-        </w:rPr>
-        <w:t>with these products</w:t>
-      </w:r>
-      <w:r>
-        <w:rPr>
-          <w:sz w:val="22"/>
-          <w:szCs w:val="22"/>
-        </w:rPr>
-        <w:t>,</w:t>
-      </w:r>
-      <w:r>
-        <w:rPr>
-          <w:sz w:val="22"/>
-          <w:szCs w:val="22"/>
-        </w:rPr>
-        <w:t xml:space="preserve"> patients reported </w:t>
+        <w:t xml:space="preserve">(however with these products, patients reported </w:t>
       </w:r>
       <w:r>
         <w:rPr>
@@ -2484,7 +2456,25 @@
                 <w:szCs w:val="20"/>
                 <w:lang w:bidi="en-US"/>
               </w:rPr>
-              <w:t>Improved bladder and bowel movements</w:t>
+              <w:t>Improve</w:t>
+            </w:r>
+            <w:r>
+              <w:rPr>
+                <w:bCs/>
+                <w:sz w:val="20"/>
+                <w:szCs w:val="20"/>
+                <w:lang w:bidi="en-US"/>
+              </w:rPr>
+              <w:t>s</w:t>
+            </w:r>
+            <w:r>
+              <w:rPr>
+                <w:bCs/>
+                <w:sz w:val="20"/>
+                <w:szCs w:val="20"/>
+                <w:lang w:bidi="en-US"/>
+              </w:rPr>
+              <w:t xml:space="preserve"> bladder and bowel movements</w:t>
             </w:r>
           </w:p>
         </w:tc>
@@ -2537,7 +2527,25 @@
                 <w:szCs w:val="20"/>
                 <w:lang w:bidi="en-US"/>
               </w:rPr>
-              <w:t>Increase risks of hematomas</w:t>
+              <w:t>Increase</w:t>
+            </w:r>
+            <w:r>
+              <w:rPr>
+                <w:bCs/>
+                <w:sz w:val="20"/>
+                <w:szCs w:val="20"/>
+                <w:lang w:bidi="en-US"/>
+              </w:rPr>
+              <w:t>s</w:t>
+            </w:r>
+            <w:r>
+              <w:rPr>
+                <w:bCs/>
+                <w:sz w:val="20"/>
+                <w:szCs w:val="20"/>
+                <w:lang w:bidi="en-US"/>
+              </w:rPr>
+              <w:t xml:space="preserve"> risks of hematomas</w:t>
             </w:r>
           </w:p>
           <w:p>
@@ -2585,7 +2593,16 @@
                 <w:szCs w:val="20"/>
                 <w:lang w:bidi="en-US"/>
               </w:rPr>
-              <w:t>Reimplantation of critical vessels</w:t>
+              <w:t>Needs r</w:t>
+            </w:r>
+            <w:r>
+              <w:rPr>
+                <w:bCs/>
+                <w:sz w:val="20"/>
+                <w:szCs w:val="20"/>
+                <w:lang w:bidi="en-US"/>
+              </w:rPr>
+              <w:t>eimplantation of critical vessels</w:t>
             </w:r>
           </w:p>
           <w:p>
@@ -3020,7 +3037,25 @@
                 <w:szCs w:val="20"/>
                 <w:lang w:bidi="en-US"/>
               </w:rPr>
-              <w:t>Causes fever in patient (FDA recall)</w:t>
+              <w:t>Causes fever in patient (</w:t>
+            </w:r>
+            <w:r>
+              <w:rPr>
+                <w:bCs/>
+                <w:sz w:val="20"/>
+                <w:szCs w:val="20"/>
+                <w:lang w:bidi="en-US"/>
+              </w:rPr>
+              <w:t xml:space="preserve">caused an </w:t>
+            </w:r>
+            <w:r>
+              <w:rPr>
+                <w:bCs/>
+                <w:sz w:val="20"/>
+                <w:szCs w:val="20"/>
+                <w:lang w:bidi="en-US"/>
+              </w:rPr>
+              <w:t>FDA recall)</w:t>
             </w:r>
           </w:p>
           <w:p>
@@ -3241,7 +3276,25 @@
                 <w:szCs w:val="20"/>
                 <w:lang w:bidi="en-US"/>
               </w:rPr>
-              <w:t>Restore motor</w:t>
+              <w:t>Restore</w:t>
+            </w:r>
+            <w:r>
+              <w:rPr>
+                <w:bCs/>
+                <w:sz w:val="20"/>
+                <w:szCs w:val="20"/>
+                <w:lang w:bidi="en-US"/>
+              </w:rPr>
+              <w:t>s</w:t>
+            </w:r>
+            <w:r>
+              <w:rPr>
+                <w:bCs/>
+                <w:sz w:val="20"/>
+                <w:szCs w:val="20"/>
+                <w:lang w:bidi="en-US"/>
+              </w:rPr>
+              <w:t xml:space="preserve"> motor</w:t>
             </w:r>
             <w:r>
               <w:rPr>
@@ -3515,7 +3568,25 @@
                 <w:szCs w:val="20"/>
                 <w:lang w:bidi="en-US"/>
               </w:rPr>
-              <w:t>Decrease apoptosis</w:t>
+              <w:t>Decrease</w:t>
+            </w:r>
+            <w:r>
+              <w:rPr>
+                <w:bCs/>
+                <w:sz w:val="20"/>
+                <w:szCs w:val="20"/>
+                <w:lang w:bidi="en-US"/>
+              </w:rPr>
+              <w:t>s</w:t>
+            </w:r>
+            <w:r>
+              <w:rPr>
+                <w:bCs/>
+                <w:sz w:val="20"/>
+                <w:szCs w:val="20"/>
+                <w:lang w:bidi="en-US"/>
+              </w:rPr>
+              <w:t xml:space="preserve"> apoptosis</w:t>
             </w:r>
           </w:p>
           <w:p>
@@ -3539,7 +3610,25 @@
                 <w:szCs w:val="20"/>
                 <w:lang w:bidi="en-US"/>
               </w:rPr>
-              <w:t>Reduce glial &amp; trophic factors</w:t>
+              <w:t>Reduce</w:t>
+            </w:r>
+            <w:r>
+              <w:rPr>
+                <w:bCs/>
+                <w:sz w:val="20"/>
+                <w:szCs w:val="20"/>
+                <w:lang w:bidi="en-US"/>
+              </w:rPr>
+              <w:t>s</w:t>
+            </w:r>
+            <w:r>
+              <w:rPr>
+                <w:bCs/>
+                <w:sz w:val="20"/>
+                <w:szCs w:val="20"/>
+                <w:lang w:bidi="en-US"/>
+              </w:rPr>
+              <w:t xml:space="preserve"> glial &amp; trophic factors</w:t>
             </w:r>
           </w:p>
           <w:p>
@@ -3563,7 +3652,25 @@
                 <w:szCs w:val="20"/>
                 <w:lang w:bidi="en-US"/>
               </w:rPr>
-              <w:t>Lower immunosuppression</w:t>
+              <w:t>Lower</w:t>
+            </w:r>
+            <w:r>
+              <w:rPr>
+                <w:bCs/>
+                <w:sz w:val="20"/>
+                <w:szCs w:val="20"/>
+                <w:lang w:bidi="en-US"/>
+              </w:rPr>
+              <w:t>s</w:t>
+            </w:r>
+            <w:r>
+              <w:rPr>
+                <w:bCs/>
+                <w:sz w:val="20"/>
+                <w:szCs w:val="20"/>
+                <w:lang w:bidi="en-US"/>
+              </w:rPr>
+              <w:t xml:space="preserve"> immunosuppression</w:t>
             </w:r>
           </w:p>
         </w:tc>
@@ -3769,14 +3876,77 @@
           <w:bCs/>
           <w:sz w:val="22"/>
         </w:rPr>
-        <w:t xml:space="preserve"> facilitating neuronal conduction,  </w:t>
-      </w:r>
-      <w:r>
-        <w:rPr>
-          <w:bCs/>
-          <w:sz w:val="22"/>
-        </w:rPr>
-        <w:t>improving vascular perfusion, preventing accumulation of calcium deposits</w:t>
+        <w:t xml:space="preserve"> </w:t>
+      </w:r>
+      <w:r>
+        <w:rPr>
+          <w:bCs/>
+          <w:sz w:val="22"/>
+        </w:rPr>
+        <w:t xml:space="preserve">to </w:t>
+      </w:r>
+      <w:r>
+        <w:rPr>
+          <w:bCs/>
+          <w:sz w:val="22"/>
+        </w:rPr>
+        <w:t>facilitat</w:t>
+      </w:r>
+      <w:r>
+        <w:rPr>
+          <w:bCs/>
+          <w:sz w:val="22"/>
+        </w:rPr>
+        <w:t>e</w:t>
+      </w:r>
+      <w:r>
+        <w:rPr>
+          <w:bCs/>
+          <w:sz w:val="22"/>
+        </w:rPr>
+        <w:t xml:space="preserve"> neuronal conduction,  </w:t>
+      </w:r>
+      <w:r>
+        <w:rPr>
+          <w:bCs/>
+          <w:sz w:val="22"/>
+        </w:rPr>
+        <w:t xml:space="preserve">to </w:t>
+      </w:r>
+      <w:r>
+        <w:rPr>
+          <w:bCs/>
+          <w:sz w:val="22"/>
+        </w:rPr>
+        <w:t>improv</w:t>
+      </w:r>
+      <w:r>
+        <w:rPr>
+          <w:bCs/>
+          <w:sz w:val="22"/>
+        </w:rPr>
+        <w:t>e</w:t>
+      </w:r>
+      <w:r>
+        <w:rPr>
+          <w:bCs/>
+          <w:sz w:val="22"/>
+        </w:rPr>
+        <w:t xml:space="preserve"> vascular perfusion, </w:t>
+      </w:r>
+      <w:r>
+        <w:rPr>
+          <w:bCs/>
+          <w:sz w:val="22"/>
+        </w:rPr>
+        <w:t xml:space="preserve">and to </w:t>
+      </w:r>
+      <w:r>
+        <w:rPr>
+          <w:bCs/>
+          <w:sz w:val="22"/>
+        </w:rPr>
+        <w:t>prevent accumulation of calcium deposits</w:t>
       </w:r>
       <w:r>
         <w:rPr>
@@ -4263,7 +4433,35 @@
           <w:bCs/>
           <w:sz w:val="22"/>
         </w:rPr>
-        <w:t xml:space="preserve"> showing that in animal models or patients incidence of paraplegia decreased from 50% to 8% or even 90% </w:t>
+        <w:t xml:space="preserve"> showing that </w:t>
+      </w:r>
+      <w:r>
+        <w:rPr>
+          <w:bCs/>
+          <w:sz w:val="22"/>
+        </w:rPr>
+        <w:t xml:space="preserve">in one hand; </w:t>
+      </w:r>
+      <w:r>
+        <w:rPr>
+          <w:bCs/>
+          <w:sz w:val="22"/>
+        </w:rPr>
+        <w:t>in animal models or patients</w:t>
+      </w:r>
+      <w:r>
+        <w:rPr>
+          <w:bCs/>
+          <w:sz w:val="22"/>
+        </w:rPr>
+        <w:t xml:space="preserve">; </w:t>
+      </w:r>
+      <w:r>
+        <w:rPr>
+          <w:bCs/>
+          <w:sz w:val="22"/>
+        </w:rPr>
+        <w:t xml:space="preserve">incidence of paraplegia decreased from 50% to 8% or even 90% </w:t>
       </w:r>
       <w:r>
         <w:rPr>
@@ -4327,14 +4525,42 @@
           <w:bCs/>
           <w:sz w:val="22"/>
         </w:rPr>
-        <w:t>: a</w:t>
-      </w:r>
-      <w:r>
-        <w:rPr>
-          <w:bCs/>
-          <w:sz w:val="22"/>
-        </w:rPr>
-        <w:t xml:space="preserve"> study reviewed the data of 12 hospitals </w:t>
+        <w:t xml:space="preserve">: </w:t>
+      </w:r>
+      <w:r>
+        <w:rPr>
+          <w:bCs/>
+          <w:sz w:val="22"/>
+        </w:rPr>
+        <w:t xml:space="preserve">for example, </w:t>
+      </w:r>
+      <w:r>
+        <w:rPr>
+          <w:bCs/>
+          <w:sz w:val="22"/>
+        </w:rPr>
+        <w:t>a</w:t>
+      </w:r>
+      <w:r>
+        <w:rPr>
+          <w:bCs/>
+          <w:sz w:val="22"/>
+        </w:rPr>
+        <w:t xml:space="preserve"> study</w:t>
+      </w:r>
+      <w:r>
+        <w:rPr>
+          <w:bCs/>
+          <w:sz w:val="22"/>
+        </w:rPr>
+        <w:t xml:space="preserve"> </w:t>
+      </w:r>
+      <w:r>
+        <w:rPr>
+          <w:bCs/>
+          <w:sz w:val="22"/>
+        </w:rPr>
+        <w:t xml:space="preserve">reviewed the data of 12 hospitals </w:t>
       </w:r>
       <w:r>
         <w:rPr>
@@ -4454,28 +4680,28 @@
           <w:bCs/>
           <w:sz w:val="22"/>
         </w:rPr>
-        <w:t xml:space="preserve">tissue. Implanted collagen hydrogels could promote the migrations neurons, the growth and regeneration of nerve </w:t>
-      </w:r>
-      <w:r>
-        <w:rPr>
-          <w:bCs/>
-          <w:sz w:val="22"/>
-        </w:rPr>
-        <w:t>axons, expression of BNDF</w:t>
-      </w:r>
-      <w:r>
-        <w:rPr>
-          <w:bCs/>
-          <w:sz w:val="22"/>
-        </w:rPr>
-        <w:t xml:space="preserve">, </w:t>
-      </w:r>
-      <w:r>
-        <w:rPr>
-          <w:bCs/>
-          <w:sz w:val="22"/>
-        </w:rPr>
-        <w:t xml:space="preserve">neurotrophin-3 (NT3), </w:t>
+        <w:t xml:space="preserve">tissue. Implanted collagen hydrogels could promote the migrations </w:t>
+      </w:r>
+      <w:r>
+        <w:rPr>
+          <w:bCs/>
+          <w:sz w:val="22"/>
+        </w:rPr>
+        <w:t xml:space="preserve">of </w:t>
+      </w:r>
+      <w:r>
+        <w:rPr>
+          <w:bCs/>
+          <w:sz w:val="22"/>
+        </w:rPr>
+        <w:t xml:space="preserve">neurons, the growth and regeneration of nerve </w:t>
+      </w:r>
+      <w:r>
+        <w:rPr>
+          <w:bCs/>
+          <w:sz w:val="22"/>
+        </w:rPr>
+        <w:t xml:space="preserve">axons, </w:t>
       </w:r>
       <w:r>
         <w:rPr>
@@ -4545,7 +4771,14 @@
           <w:bCs/>
           <w:sz w:val="22"/>
         </w:rPr>
-        <w:t xml:space="preserve"> Collagen is difficult to harvest and requires expensive thorough purification protocols to </w:t>
+        <w:t xml:space="preserve"> </w:t>
+      </w:r>
+      <w:r>
+        <w:rPr>
+          <w:bCs/>
+          <w:sz w:val="22"/>
+        </w:rPr>
+        <w:t xml:space="preserve">Collagen is difficult to harvest and requires expensive thorough purification protocols to </w:t>
       </w:r>
       <w:r>
         <w:rPr>
@@ -4601,7 +4834,7 @@
           <w:bCs/>
           <w:sz w:val="22"/>
         </w:rPr>
-        <w:t xml:space="preserve">Despite two clinical trials, with encouraging results, including motor and </w:t>
+        <w:t xml:space="preserve">Despite two clinical </w:t>
       </w:r>
     </w:p>
     <w:p>
@@ -4630,6 +4863,13 @@
           <w:sz w:val="22"/>
         </w:rPr>
         <w:lastRenderedPageBreak/>
+        <w:t xml:space="preserve">trials, with encouraging results, including motor and </w:t>
+      </w:r>
+      <w:r>
+        <w:rPr>
+          <w:bCs/>
+          <w:sz w:val="22"/>
+        </w:rPr>
         <w:t xml:space="preserve">sensory rehabilitation for 8 </w:t>
       </w:r>
       <w:r>
@@ -4677,6 +4917,56 @@
           <w:sz w:val="22"/>
         </w:rPr>
         <w:t>.</w:t>
+      </w:r>
+      <w:r>
+        <w:rPr>
+          <w:bCs/>
+          <w:sz w:val="22"/>
+        </w:rPr>
+        <w:t xml:space="preserve"> From </w:t>
+      </w:r>
+      <w:r>
+        <w:rPr>
+          <w:bCs/>
+          <w:sz w:val="22"/>
+        </w:rPr>
+        <w:fldChar w:fldCharType="begin"/>
+      </w:r>
+      <w:r>
+        <w:rPr>
+          <w:bCs/>
+          <w:sz w:val="22"/>
+        </w:rPr>
+        <w:instrText xml:space="preserve"> ADDIN ZOTERO_ITEM CSL_CITATION {"citationID":"M4NKVdr3","properties":{"formattedCitation":"(Qu et al.)","plainCitation":"(Qu et al.)","noteIndex":0},"citationItems":[{"id":4598,"uris":["http://zotero.org/users/7286058/items/AP2AFJ32"],"itemData":{"id":4598,"type":"article-journal","abstract":"The injury to the spinal cord is among the most complex fields of medical development. Spinal cord injury (SCI) leads to acute loss of motor and sensory function beneath the injury level and is linked to a dismal prognosis. Currently, while a strategy that could heal the injured spinal cord remains unforeseen, the latest advancements in polymer-mediated approaches demonstrate promising treatment forms to remyelinate or regenerate the axons and to integrate new neural cells in the SCI. Moreover, they possess the capacity to locally deliver synergistic cells, growth factors (GFs) therapies and bioactive substances, which play a critical role in neuroprotection and neuroregeneration. Here, we provide an extensive overview of the SCI characteristics, the pathophysiology of SCI, and strategies and challenges for the treatment of SCI in a review. This review highlights the recent encouraging applications of polymer-based scaffolds in developing the novel SCI therapy.","container-title":"Frontiers in Bioengineering and Biotechnology","DOI":"10.3389/fbioe.2020.590549","ISSN":"2296-4185","journalAbbreviation":"Front Bioeng Biotechnol","note":"PMID: 33117788\nPMCID: PMC7576679","page":"590549","source":"PubMed Central","title":"Polymer-Based Scaffold Strategies for Spinal Cord Repair and Regeneration","URL":"https://www.ncbi.nlm.nih.gov/pmc/articles/PMC7576679/","volume":"8","author":[{"family":"Qu","given":"Wenrui"},{"family":"Chen","given":"Bingpeng"},{"family":"Shu","given":"Wentao"},{"family":"Tian","given":"Heng"},{"family":"Ou","given":"Xiaolan"},{"family":"Zhang","given":"Xi"},{"family":"Wang","given":"Yinan"},{"family":"Wu","given":"Minfei"}],"accessed":{"date-parts":[["2022",10,23]]},"issued":{"date-parts":[["2020",10,7]]}}}],"schema":"https://github.com/citation-style-language/schema/raw/master/csl-citation.json"} </w:instrText>
+      </w:r>
+      <w:r>
+        <w:rPr>
+          <w:bCs/>
+          <w:sz w:val="22"/>
+        </w:rPr>
+        <w:fldChar w:fldCharType="separate"/>
+      </w:r>
+      <w:r>
+        <w:rPr>
+          <w:bCs/>
+          <w:noProof/>
+          <w:sz w:val="22"/>
+        </w:rPr>
+        <w:t>(Qu et al.)</w:t>
+      </w:r>
+      <w:r>
+        <w:rPr>
+          <w:bCs/>
+          <w:sz w:val="22"/>
+        </w:rPr>
+        <w:fldChar w:fldCharType="end"/>
+      </w:r>
+      <w:r>
+        <w:rPr>
+          <w:bCs/>
+          <w:sz w:val="22"/>
+        </w:rPr>
+        <w:t xml:space="preserve"> currently (as of 2020), there are no approved treatments for restoring mobility and sensation after SCI.</w:t>
       </w:r>
     </w:p>
     <w:p>
@@ -4846,7 +5136,35 @@
           <w:bCs/>
           <w:sz w:val="22"/>
         </w:rPr>
-        <w:t xml:space="preserve">A variety of stem cells of different types have been investigated for SCI (Schwann cells, mesenchymal stromal cells, neural progenitor cells, OPCs). To date despite its </w:t>
+        <w:t xml:space="preserve">A variety of stem cells of different types have been investigated for SCI (Schwann cells, mesenchymal stromal cells, neural progenitor cells, OPCs). </w:t>
+      </w:r>
+      <w:r>
+        <w:rPr>
+          <w:bCs/>
+          <w:sz w:val="22"/>
+        </w:rPr>
+        <w:t xml:space="preserve">While the use of stem cells may be </w:t>
+      </w:r>
+      <w:r>
+        <w:rPr>
+          <w:bCs/>
+          <w:sz w:val="22"/>
+        </w:rPr>
+        <w:t>promising, most</w:t>
+      </w:r>
+      <w:r>
+        <w:rPr>
+          <w:bCs/>
+          <w:sz w:val="22"/>
+        </w:rPr>
+        <w:t xml:space="preserve"> preclinical studies have shown only modest improvements in functional recovery. </w:t>
+      </w:r>
+      <w:r>
+        <w:rPr>
+          <w:bCs/>
+          <w:sz w:val="22"/>
+        </w:rPr>
+        <w:t xml:space="preserve">To date despite its </w:t>
       </w:r>
       <w:r>
         <w:rPr>
@@ -4875,6 +5193,13 @@
           <w:sz w:val="22"/>
         </w:rPr>
         <w:t xml:space="preserve"> stem cell therapy approved by the FDA</w:t>
+      </w:r>
+      <w:r>
+        <w:rPr>
+          <w:bCs/>
+          <w:sz w:val="22"/>
+        </w:rPr>
+        <w:t xml:space="preserve"> for SCI</w:t>
       </w:r>
       <w:r>
         <w:rPr>
@@ -5827,6 +6152,7 @@
                 <w:u w:val="single"/>
                 <w:lang w:bidi="en-US"/>
               </w:rPr>
+              <w:lastRenderedPageBreak/>
               <w:t>Example</w:t>
             </w:r>
           </w:p>
@@ -6443,6 +6769,41 @@
     </w:p>
     <w:p>
       <w:pPr>
+        <w:pStyle w:val="Body"/>
+      </w:pPr>
+    </w:p>
+    <w:p>
+      <w:pPr>
+        <w:pStyle w:val="Body"/>
+      </w:pPr>
+      <w:r>
+        <w:t>Hi Joseph, I believe there are many CAR-T cell therapies</w:t>
+      </w:r>
+      <w:r>
+        <w:t xml:space="preserve">, or maybe this is a </w:t>
+      </w:r>
+      <w:proofErr w:type="spellStart"/>
+      <w:r>
+        <w:t>flase</w:t>
+      </w:r>
+      <w:proofErr w:type="spellEnd"/>
+      <w:r>
+        <w:t xml:space="preserve"> assumption.</w:t>
+      </w:r>
+      <w:r>
+        <w:t xml:space="preserve"> I will be interested to hear more </w:t>
+      </w:r>
+      <w:r>
+        <w:t xml:space="preserve">from your presentation what makes this one different. </w:t>
+      </w:r>
+    </w:p>
+    <w:p>
+      <w:pPr>
+        <w:pStyle w:val="Body"/>
+      </w:pPr>
+    </w:p>
+    <w:p>
+      <w:pPr>
         <w:pStyle w:val="SubsectionTitle"/>
       </w:pPr>
       <w:r>
@@ -6563,7 +6924,27 @@
         <w:rPr>
           <w:bCs/>
         </w:rPr>
-        <w:t xml:space="preserve"> the end of the paper so really try to give the reader a take home "it works" message.</w:t>
+        <w:t xml:space="preserve"> the end of the paper </w:t>
+      </w:r>
+      <w:proofErr w:type="spellStart"/>
+      <w:r>
+        <w:rPr>
+          <w:bCs/>
+        </w:rPr>
+        <w:t>s</w:t>
+      </w:r>
+      <w:r>
+        <w:rPr>
+          <w:bCs/>
+        </w:rPr>
+        <w:t>so</w:t>
+      </w:r>
+      <w:proofErr w:type="spellEnd"/>
+      <w:r>
+        <w:rPr>
+          <w:bCs/>
+        </w:rPr>
+        <w:t xml:space="preserve"> really try to give the reader a take home "it works" message.</w:t>
       </w:r>
     </w:p>
     <w:p/>
@@ -6601,8 +6982,11 @@
     </w:p>
     <w:p>
       <w:pPr>
-        <w:pStyle w:val="Body"/>
-      </w:pPr>
+        <w:pStyle w:val="Heading2"/>
+      </w:pPr>
+      <w:r>
+        <w:t>References</w:t>
+      </w:r>
     </w:p>
     <w:p>
       <w:pPr>
@@ -6845,7 +7229,7 @@
         <w:spacing w:before="120" w:line="240" w:lineRule="auto"/>
         <w:ind w:left="360"/>
         <w:rPr>
-          <w:sz w:val="22"/>
+          <w:rFonts w:cs="Tahoma"/>
         </w:rPr>
       </w:pPr>
       <w:r>
@@ -6873,45 +7257,154 @@
     <w:p>
       <w:pPr>
         <w:pStyle w:val="Bibliography"/>
-        <w:numPr>
-          <w:ilvl w:val="0"/>
-          <w:numId w:val="22"/>
-        </w:numPr>
-        <w:spacing w:before="120" w:line="240" w:lineRule="auto"/>
-        <w:ind w:left="360"/>
-        <w:rPr>
-          <w:sz w:val="22"/>
-        </w:rPr>
-      </w:pPr>
-      <w:r>
-        <w:rPr>
-          <w:rFonts w:cs="Tahoma"/>
-        </w:rPr>
-        <w:t>https://academic-oup-com.proxy1.library.jhu.edu/bmb/article/116/1/19/401008</w:t>
-      </w:r>
-      <w:r>
-        <w:rPr>
-          <w:rFonts w:cs="Tahoma"/>
-        </w:rPr>
-        <w:t xml:space="preserve"> </w:t>
-      </w:r>
-    </w:p>
-    <w:p/>
-    <w:p>
-      <w:pPr>
-        <w:pStyle w:val="Heading2"/>
-      </w:pPr>
-      <w:r>
-        <w:t>Reference</w:t>
-      </w:r>
-      <w:r>
-        <w:t>s</w:t>
+        <w:rPr>
+          <w:rFonts w:cs="Tahoma"/>
+        </w:rPr>
+      </w:pPr>
+      <w:r>
+        <w:lastRenderedPageBreak/>
+        <w:fldChar w:fldCharType="begin"/>
+      </w:r>
+      <w:r>
+        <w:instrText xml:space="preserve"> ADDIN ZOTERO_BIBL {"uncited":[],"omitted":[],"custom":[]} CSL_BIBLIOGRAPHY </w:instrText>
+      </w:r>
+      <w:r>
+        <w:fldChar w:fldCharType="separate"/>
+      </w:r>
+      <w:proofErr w:type="spellStart"/>
+      <w:r>
+        <w:rPr>
+          <w:rFonts w:cs="Tahoma"/>
+        </w:rPr>
+        <w:t>Badner</w:t>
+      </w:r>
+      <w:proofErr w:type="spellEnd"/>
+      <w:r>
+        <w:rPr>
+          <w:rFonts w:cs="Tahoma"/>
+        </w:rPr>
+        <w:t xml:space="preserve">, Anna, et al. “Spinal Cord Injuries: How Could Cell Therapy Help?” </w:t>
+      </w:r>
+      <w:r>
+        <w:rPr>
+          <w:rFonts w:cs="Tahoma"/>
+          <w:i/>
+          <w:iCs/>
+        </w:rPr>
+        <w:t>Expert Opinion on Biological Therapy</w:t>
+      </w:r>
+      <w:r>
+        <w:rPr>
+          <w:rFonts w:cs="Tahoma"/>
+        </w:rPr>
+        <w:t xml:space="preserve">, vol. 17, no. 5, May 2017, pp. 529–41. </w:t>
+      </w:r>
+      <w:r>
+        <w:rPr>
+          <w:rFonts w:cs="Tahoma"/>
+          <w:i/>
+          <w:iCs/>
+        </w:rPr>
+        <w:t>DOI.org (</w:t>
+      </w:r>
+      <w:proofErr w:type="spellStart"/>
+      <w:r>
+        <w:rPr>
+          <w:rFonts w:cs="Tahoma"/>
+          <w:i/>
+          <w:iCs/>
+        </w:rPr>
+        <w:t>Crossref</w:t>
+      </w:r>
+      <w:proofErr w:type="spellEnd"/>
+      <w:r>
+        <w:rPr>
+          <w:rFonts w:cs="Tahoma"/>
+          <w:i/>
+          <w:iCs/>
+        </w:rPr>
+        <w:t>)</w:t>
+      </w:r>
+      <w:r>
+        <w:rPr>
+          <w:rFonts w:cs="Tahoma"/>
+        </w:rPr>
+        <w:t>, https://doi.org/10.1080/14712598.2017.1308481.</w:t>
       </w:r>
     </w:p>
     <w:p>
       <w:pPr>
-        <w:pStyle w:val="Body"/>
-      </w:pPr>
+        <w:pStyle w:val="Bibliography"/>
+        <w:rPr>
+          <w:rFonts w:cs="Tahoma"/>
+        </w:rPr>
+      </w:pPr>
+      <w:r>
+        <w:rPr>
+          <w:rFonts w:cs="Tahoma"/>
+        </w:rPr>
+        <w:t xml:space="preserve">Desai, </w:t>
+      </w:r>
+      <w:proofErr w:type="spellStart"/>
+      <w:r>
+        <w:rPr>
+          <w:rFonts w:cs="Tahoma"/>
+        </w:rPr>
+        <w:t>Jyaysi</w:t>
+      </w:r>
+      <w:proofErr w:type="spellEnd"/>
+      <w:r>
+        <w:rPr>
+          <w:rFonts w:cs="Tahoma"/>
+        </w:rPr>
+        <w:t xml:space="preserve">, et al. “Molecular Pathophysiology of Gout.” </w:t>
+      </w:r>
+      <w:r>
+        <w:rPr>
+          <w:rFonts w:cs="Tahoma"/>
+          <w:i/>
+          <w:iCs/>
+        </w:rPr>
+        <w:t>Trends in Molecular Medicine</w:t>
+      </w:r>
+      <w:r>
+        <w:rPr>
+          <w:rFonts w:cs="Tahoma"/>
+        </w:rPr>
+        <w:t xml:space="preserve">, vol. 23, no. 8, Aug. 2017, pp. 756–68. </w:t>
+      </w:r>
+      <w:r>
+        <w:rPr>
+          <w:rFonts w:cs="Tahoma"/>
+          <w:i/>
+          <w:iCs/>
+        </w:rPr>
+        <w:t>DOI.org (</w:t>
+      </w:r>
+      <w:proofErr w:type="spellStart"/>
+      <w:r>
+        <w:rPr>
+          <w:rFonts w:cs="Tahoma"/>
+          <w:i/>
+          <w:iCs/>
+        </w:rPr>
+        <w:t>Crossref</w:t>
+      </w:r>
+      <w:proofErr w:type="spellEnd"/>
+      <w:r>
+        <w:rPr>
+          <w:rFonts w:cs="Tahoma"/>
+          <w:i/>
+          <w:iCs/>
+        </w:rPr>
+        <w:t>)</w:t>
+      </w:r>
+      <w:r>
+        <w:rPr>
+          <w:rFonts w:cs="Tahoma"/>
+        </w:rPr>
+        <w:t>, https://doi.org/10.1016/j.molmed.2017.06.005.</w:t>
+      </w:r>
     </w:p>
     <w:p>
       <w:pPr>
@@ -6920,21 +7413,19 @@
           <w:rFonts w:cs="Tahoma"/>
         </w:rPr>
       </w:pPr>
-      <w:r>
-        <w:lastRenderedPageBreak/>
-        <w:fldChar w:fldCharType="begin"/>
-      </w:r>
-      <w:r>
-        <w:instrText xml:space="preserve"> ADDIN ZOTERO_BIBL {"uncited":[],"omitted":[],"custom":[]} CSL_BIBLIOGRAPHY </w:instrText>
-      </w:r>
-      <w:r>
-        <w:fldChar w:fldCharType="separate"/>
-      </w:r>
-      <w:r>
-        <w:rPr>
-          <w:rFonts w:cs="Tahoma"/>
-        </w:rPr>
-        <w:t xml:space="preserve">Badner, Anna, et al. “Spinal Cord Injuries: How Could Cell Therapy Help?” </w:t>
+      <w:proofErr w:type="spellStart"/>
+      <w:r>
+        <w:rPr>
+          <w:rFonts w:cs="Tahoma"/>
+        </w:rPr>
+        <w:t>Dobkin</w:t>
+      </w:r>
+      <w:proofErr w:type="spellEnd"/>
+      <w:r>
+        <w:rPr>
+          <w:rFonts w:cs="Tahoma"/>
+        </w:rPr>
+        <w:t xml:space="preserve">, B., et al. “Weight-Supported Treadmill vs over-Ground Training for Walking after Acute Incomplete SCI.” </w:t>
       </w:r>
       <w:r>
         <w:rPr>
@@ -6942,13 +7433,13 @@
           <w:i/>
           <w:iCs/>
         </w:rPr>
-        <w:t>Expert Opinion on Biological Therapy</w:t>
-      </w:r>
-      <w:r>
-        <w:rPr>
-          <w:rFonts w:cs="Tahoma"/>
-        </w:rPr>
-        <w:t xml:space="preserve">, vol. 17, no. 5, May 2017, pp. 529–41. </w:t>
+        <w:t>Neurology</w:t>
+      </w:r>
+      <w:r>
+        <w:rPr>
+          <w:rFonts w:cs="Tahoma"/>
+        </w:rPr>
+        <w:t xml:space="preserve">, vol. 66, no. 4, Feb. 2006, pp. 484–93. </w:t>
       </w:r>
       <w:r>
         <w:rPr>
@@ -6956,13 +7447,13 @@
           <w:i/>
           <w:iCs/>
         </w:rPr>
-        <w:t>DOI.org (Crossref)</w:t>
-      </w:r>
-      <w:r>
-        <w:rPr>
-          <w:rFonts w:cs="Tahoma"/>
-        </w:rPr>
-        <w:t>, https://doi.org/10.1080/14712598.2017.1308481.</w:t>
+        <w:t>PubMed Central</w:t>
+      </w:r>
+      <w:r>
+        <w:rPr>
+          <w:rFonts w:cs="Tahoma"/>
+        </w:rPr>
+        <w:t>, https://doi.org/10.1212/01.wnl.0000202600.72018.39.</w:t>
       </w:r>
     </w:p>
     <w:p>
@@ -6976,7 +7467,7 @@
         <w:rPr>
           <w:rFonts w:cs="Tahoma"/>
         </w:rPr>
-        <w:t xml:space="preserve">Desai, Jyaysi, et al. “Molecular Pathophysiology of Gout.” </w:t>
+        <w:t xml:space="preserve">Dukes, Ellen M., et al. “Relationship of American Spinal Injury Association Impairment Scale Grade to Post-Injury Hospitalization and Costs in Thoracic Spinal Cord Injury.” </w:t>
       </w:r>
       <w:r>
         <w:rPr>
@@ -6984,13 +7475,13 @@
           <w:i/>
           <w:iCs/>
         </w:rPr>
-        <w:t>Trends in Molecular Medicine</w:t>
-      </w:r>
-      <w:r>
-        <w:rPr>
-          <w:rFonts w:cs="Tahoma"/>
-        </w:rPr>
-        <w:t xml:space="preserve">, vol. 23, no. 8, Aug. 2017, pp. 756–68. </w:t>
+        <w:t>Neurosurgery</w:t>
+      </w:r>
+      <w:r>
+        <w:rPr>
+          <w:rFonts w:cs="Tahoma"/>
+        </w:rPr>
+        <w:t xml:space="preserve">, vol. 83, no. 3, Sept. 2018, pp. 445–51. </w:t>
       </w:r>
       <w:r>
         <w:rPr>
@@ -6998,13 +7489,13 @@
           <w:i/>
           <w:iCs/>
         </w:rPr>
-        <w:t>DOI.org (Crossref)</w:t>
-      </w:r>
-      <w:r>
-        <w:rPr>
-          <w:rFonts w:cs="Tahoma"/>
-        </w:rPr>
-        <w:t>, https://doi.org/10.1016/j.molmed.2017.06.005.</w:t>
+        <w:t>PubMed Central</w:t>
+      </w:r>
+      <w:r>
+        <w:rPr>
+          <w:rFonts w:cs="Tahoma"/>
+        </w:rPr>
+        <w:t>, https://doi.org/10.1093/neuros/nyx425.</w:t>
       </w:r>
     </w:p>
     <w:p>
@@ -7018,7 +7509,7 @@
         <w:rPr>
           <w:rFonts w:cs="Tahoma"/>
         </w:rPr>
-        <w:t xml:space="preserve">Dobkin, B., et al. “Weight-Supported Treadmill vs over-Ground Training for Walking after Acute Incomplete SCI.” </w:t>
+        <w:t xml:space="preserve">Epstein, Nancy E. “Cerebrospinal Fluid Drains Reduce Risk of Spinal Cord Injury for Thoracic/Thoracoabdominal Aneurysm Surgery: A Review.” </w:t>
       </w:r>
       <w:r>
         <w:rPr>
@@ -7026,13 +7517,13 @@
           <w:i/>
           <w:iCs/>
         </w:rPr>
-        <w:t>Neurology</w:t>
-      </w:r>
-      <w:r>
-        <w:rPr>
-          <w:rFonts w:cs="Tahoma"/>
-        </w:rPr>
-        <w:t xml:space="preserve">, vol. 66, no. 4, Feb. 2006, pp. 484–93. </w:t>
+        <w:t>Surgical Neurology International</w:t>
+      </w:r>
+      <w:r>
+        <w:rPr>
+          <w:rFonts w:cs="Tahoma"/>
+        </w:rPr>
+        <w:t xml:space="preserve">, vol. 9, Feb. 2018, p. 48. </w:t>
       </w:r>
       <w:r>
         <w:rPr>
@@ -7046,7 +7537,7 @@
         <w:rPr>
           <w:rFonts w:cs="Tahoma"/>
         </w:rPr>
-        <w:t>, https://doi.org/10.1212/01.wnl.0000202600.72018.39.</w:t>
+        <w:t>, https://doi.org/10.4103/sni.sni_433_17.</w:t>
       </w:r>
     </w:p>
     <w:p>
@@ -7056,11 +7547,33 @@
           <w:rFonts w:cs="Tahoma"/>
         </w:rPr>
       </w:pPr>
-      <w:r>
-        <w:rPr>
-          <w:rFonts w:cs="Tahoma"/>
-        </w:rPr>
-        <w:t xml:space="preserve">Dukes, Ellen M., et al. “Relationship of American Spinal Injury Association Impairment Scale Grade to Post-Injury Hospitalization and Costs in Thoracic Spinal Cord Injury.” </w:t>
+      <w:proofErr w:type="spellStart"/>
+      <w:r>
+        <w:rPr>
+          <w:rFonts w:cs="Tahoma"/>
+        </w:rPr>
+        <w:t>Fehlings</w:t>
+      </w:r>
+      <w:proofErr w:type="spellEnd"/>
+      <w:r>
+        <w:rPr>
+          <w:rFonts w:cs="Tahoma"/>
+        </w:rPr>
+        <w:t xml:space="preserve">, Michael G., et al. “A Clinical Practice Guideline for the Management of Patients </w:t>
+      </w:r>
+      <w:proofErr w:type="gramStart"/>
+      <w:r>
+        <w:rPr>
+          <w:rFonts w:cs="Tahoma"/>
+        </w:rPr>
+        <w:t>With</w:t>
+      </w:r>
+      <w:proofErr w:type="gramEnd"/>
+      <w:r>
+        <w:rPr>
+          <w:rFonts w:cs="Tahoma"/>
+        </w:rPr>
+        <w:t xml:space="preserve"> Acute Spinal Cord Injury: Recommendations on the Use of Methylprednisolone Sodium Succinate.” </w:t>
       </w:r>
       <w:r>
         <w:rPr>
@@ -7068,13 +7581,13 @@
           <w:i/>
           <w:iCs/>
         </w:rPr>
-        <w:t>Neurosurgery</w:t>
-      </w:r>
-      <w:r>
-        <w:rPr>
-          <w:rFonts w:cs="Tahoma"/>
-        </w:rPr>
-        <w:t xml:space="preserve">, vol. 83, no. 3, Sept. 2018, pp. 445–51. </w:t>
+        <w:t>Global Spine Journal</w:t>
+      </w:r>
+      <w:r>
+        <w:rPr>
+          <w:rFonts w:cs="Tahoma"/>
+        </w:rPr>
+        <w:t xml:space="preserve">, vol. 7, no. 3 Suppl, Sept. 2017, pp. 203S-211S. </w:t>
       </w:r>
       <w:r>
         <w:rPr>
@@ -7088,7 +7601,7 @@
         <w:rPr>
           <w:rFonts w:cs="Tahoma"/>
         </w:rPr>
-        <w:t>, https://doi.org/10.1093/neuros/nyx425.</w:t>
+        <w:t>, https://doi.org/10.1177/2192568217703085.</w:t>
       </w:r>
     </w:p>
     <w:p>
@@ -7102,7 +7615,8 @@
         <w:rPr>
           <w:rFonts w:cs="Tahoma"/>
         </w:rPr>
-        <w:t xml:space="preserve">Epstein, Nancy E. “Cerebrospinal Fluid Drains Reduce Risk of Spinal Cord Injury for Thoracic/Thoracoabdominal Aneurysm Surgery: A Review.” </w:t>
+        <w:lastRenderedPageBreak/>
+        <w:t xml:space="preserve">Jain, Nitin B., et al. “Traumatic Spinal Cord Injury in the United States, 1993–2012.” </w:t>
       </w:r>
       <w:r>
         <w:rPr>
@@ -7110,13 +7624,13 @@
           <w:i/>
           <w:iCs/>
         </w:rPr>
-        <w:t>Surgical Neurology International</w:t>
-      </w:r>
-      <w:r>
-        <w:rPr>
-          <w:rFonts w:cs="Tahoma"/>
-        </w:rPr>
-        <w:t xml:space="preserve">, vol. 9, Feb. 2018, p. 48. </w:t>
+        <w:t>JAMA</w:t>
+      </w:r>
+      <w:r>
+        <w:rPr>
+          <w:rFonts w:cs="Tahoma"/>
+        </w:rPr>
+        <w:t xml:space="preserve">, vol. 313, no. 22, June 2015, pp. 2236–43. </w:t>
       </w:r>
       <w:r>
         <w:rPr>
@@ -7130,7 +7644,7 @@
         <w:rPr>
           <w:rFonts w:cs="Tahoma"/>
         </w:rPr>
-        <w:t>, https://doi.org/10.4103/sni.sni_433_17.</w:t>
+        <w:t>, https://doi.org/10.1001/jama.2015.6250.</w:t>
       </w:r>
     </w:p>
     <w:p>
@@ -7144,7 +7658,63 @@
         <w:rPr>
           <w:rFonts w:cs="Tahoma"/>
         </w:rPr>
-        <w:t xml:space="preserve">Fehlings, Michael G., et al. “A Clinical Practice Guideline for the Management of Patients With Acute Spinal Cord Injury: Recommendations on the Use of Methylprednisolone Sodium Succinate.” </w:t>
+        <w:t>Lee, Byung-</w:t>
+      </w:r>
+      <w:proofErr w:type="spellStart"/>
+      <w:r>
+        <w:rPr>
+          <w:rFonts w:cs="Tahoma"/>
+        </w:rPr>
+        <w:t>Jou</w:t>
+      </w:r>
+      <w:proofErr w:type="spellEnd"/>
+      <w:r>
+        <w:rPr>
+          <w:rFonts w:cs="Tahoma"/>
+        </w:rPr>
+        <w:t xml:space="preserve">, and Je </w:t>
+      </w:r>
+      <w:proofErr w:type="spellStart"/>
+      <w:r>
+        <w:rPr>
+          <w:rFonts w:cs="Tahoma"/>
+        </w:rPr>
+        <w:t>Hoon</w:t>
+      </w:r>
+      <w:proofErr w:type="spellEnd"/>
+      <w:r>
+        <w:rPr>
+          <w:rFonts w:cs="Tahoma"/>
+        </w:rPr>
+        <w:t xml:space="preserve"> </w:t>
+      </w:r>
+      <w:proofErr w:type="spellStart"/>
+      <w:r>
+        <w:rPr>
+          <w:rFonts w:cs="Tahoma"/>
+        </w:rPr>
+        <w:t>Jeong</w:t>
+      </w:r>
+      <w:proofErr w:type="spellEnd"/>
+      <w:r>
+        <w:rPr>
+          <w:rFonts w:cs="Tahoma"/>
+        </w:rPr>
+        <w:t xml:space="preserve">. “Review: Steroid Use in Patients </w:t>
+      </w:r>
+      <w:proofErr w:type="gramStart"/>
+      <w:r>
+        <w:rPr>
+          <w:rFonts w:cs="Tahoma"/>
+        </w:rPr>
+        <w:t>With</w:t>
+      </w:r>
+      <w:proofErr w:type="gramEnd"/>
+      <w:r>
+        <w:rPr>
+          <w:rFonts w:cs="Tahoma"/>
+        </w:rPr>
+        <w:t xml:space="preserve"> Acute Spinal Cord Injury and Guideline Update.” </w:t>
       </w:r>
       <w:r>
         <w:rPr>
@@ -7152,13 +7722,13 @@
           <w:i/>
           <w:iCs/>
         </w:rPr>
-        <w:t>Global Spine Journal</w:t>
-      </w:r>
-      <w:r>
-        <w:rPr>
-          <w:rFonts w:cs="Tahoma"/>
-        </w:rPr>
-        <w:t xml:space="preserve">, vol. 7, no. 3 Suppl, Sept. 2017, pp. 203S-211S. </w:t>
+        <w:t>Korean Journal of Neurotrauma</w:t>
+      </w:r>
+      <w:r>
+        <w:rPr>
+          <w:rFonts w:cs="Tahoma"/>
+        </w:rPr>
+        <w:t xml:space="preserve">, vol. 18, no. 1, 2022, p. 22. </w:t>
       </w:r>
       <w:r>
         <w:rPr>
@@ -7166,13 +7736,31 @@
           <w:i/>
           <w:iCs/>
         </w:rPr>
-        <w:t>PubMed Central</w:t>
-      </w:r>
-      <w:r>
-        <w:rPr>
-          <w:rFonts w:cs="Tahoma"/>
-        </w:rPr>
-        <w:t>, https://doi.org/10.1177/2192568217703085.</w:t>
+        <w:t>DOI.org (</w:t>
+      </w:r>
+      <w:proofErr w:type="spellStart"/>
+      <w:r>
+        <w:rPr>
+          <w:rFonts w:cs="Tahoma"/>
+          <w:i/>
+          <w:iCs/>
+        </w:rPr>
+        <w:t>Crossref</w:t>
+      </w:r>
+      <w:proofErr w:type="spellEnd"/>
+      <w:r>
+        <w:rPr>
+          <w:rFonts w:cs="Tahoma"/>
+          <w:i/>
+          <w:iCs/>
+        </w:rPr>
+        <w:t>)</w:t>
+      </w:r>
+      <w:r>
+        <w:rPr>
+          <w:rFonts w:cs="Tahoma"/>
+        </w:rPr>
+        <w:t>, https://doi.org/10.13004/kjnt.2022.18.e21.</w:t>
       </w:r>
     </w:p>
     <w:p>
@@ -7186,8 +7774,7 @@
         <w:rPr>
           <w:rFonts w:cs="Tahoma"/>
         </w:rPr>
-        <w:lastRenderedPageBreak/>
-        <w:t xml:space="preserve">Jain, Nitin B., et al. “Traumatic Spinal Cord Injury in the United States, 1993–2012.” </w:t>
+        <w:t xml:space="preserve">Li, Xing, et al. “Transplantation of HUC-MSCs Seeded Collagen Scaffolds Reduces Scar Formation and Promotes Functional Recovery in Canines with Chronic Spinal Cord Injury.” </w:t>
       </w:r>
       <w:r>
         <w:rPr>
@@ -7195,13 +7782,13 @@
           <w:i/>
           <w:iCs/>
         </w:rPr>
-        <w:t>JAMA</w:t>
-      </w:r>
-      <w:r>
-        <w:rPr>
-          <w:rFonts w:cs="Tahoma"/>
-        </w:rPr>
-        <w:t xml:space="preserve">, vol. 313, no. 22, June 2015, pp. 2236–43. </w:t>
+        <w:t>Scientific Reports</w:t>
+      </w:r>
+      <w:r>
+        <w:rPr>
+          <w:rFonts w:cs="Tahoma"/>
+        </w:rPr>
+        <w:t xml:space="preserve">, vol. 7, no. 1, Apr. 2017, p. 43559. </w:t>
       </w:r>
       <w:r>
         <w:rPr>
@@ -7209,13 +7796,31 @@
           <w:i/>
           <w:iCs/>
         </w:rPr>
-        <w:t>PubMed Central</w:t>
-      </w:r>
-      <w:r>
-        <w:rPr>
-          <w:rFonts w:cs="Tahoma"/>
-        </w:rPr>
-        <w:t>, https://doi.org/10.1001/jama.2015.6250.</w:t>
+        <w:t>DOI.org (</w:t>
+      </w:r>
+      <w:proofErr w:type="spellStart"/>
+      <w:r>
+        <w:rPr>
+          <w:rFonts w:cs="Tahoma"/>
+          <w:i/>
+          <w:iCs/>
+        </w:rPr>
+        <w:t>Crossref</w:t>
+      </w:r>
+      <w:proofErr w:type="spellEnd"/>
+      <w:r>
+        <w:rPr>
+          <w:rFonts w:cs="Tahoma"/>
+          <w:i/>
+          <w:iCs/>
+        </w:rPr>
+        <w:t>)</w:t>
+      </w:r>
+      <w:r>
+        <w:rPr>
+          <w:rFonts w:cs="Tahoma"/>
+        </w:rPr>
+        <w:t>, https://doi.org/10.1038/srep43559.</w:t>
       </w:r>
     </w:p>
     <w:p>
@@ -7229,7 +7834,7 @@
         <w:rPr>
           <w:rFonts w:cs="Tahoma"/>
         </w:rPr>
-        <w:t xml:space="preserve">Lee, Byung-Jou, and Je Hoon Jeong. “Review: Steroid Use in Patients With Acute Spinal Cord Injury and Guideline Update.” </w:t>
+        <w:t xml:space="preserve">Martirosyan, Nikolay L., et al. “Blood Supply and Vascular Reactivity of the Spinal Cord under Normal and Pathological Conditions: A Review.” </w:t>
       </w:r>
       <w:r>
         <w:rPr>
@@ -7237,13 +7842,13 @@
           <w:i/>
           <w:iCs/>
         </w:rPr>
-        <w:t>Korean Journal of Neurotrauma</w:t>
-      </w:r>
-      <w:r>
-        <w:rPr>
-          <w:rFonts w:cs="Tahoma"/>
-        </w:rPr>
-        <w:t xml:space="preserve">, vol. 18, no. 1, 2022, p. 22. </w:t>
+        <w:t>Journal of Neurosurgery: Spine</w:t>
+      </w:r>
+      <w:r>
+        <w:rPr>
+          <w:rFonts w:cs="Tahoma"/>
+        </w:rPr>
+        <w:t xml:space="preserve">, vol. 15, no. 3, Sept. 2011, pp. 238–51. </w:t>
       </w:r>
       <w:r>
         <w:rPr>
@@ -7251,13 +7856,31 @@
           <w:i/>
           <w:iCs/>
         </w:rPr>
-        <w:t>DOI.org (Crossref)</w:t>
-      </w:r>
-      <w:r>
-        <w:rPr>
-          <w:rFonts w:cs="Tahoma"/>
-        </w:rPr>
-        <w:t>, https://doi.org/10.13004/kjnt.2022.18.e21.</w:t>
+        <w:t>DOI.org (</w:t>
+      </w:r>
+      <w:proofErr w:type="spellStart"/>
+      <w:r>
+        <w:rPr>
+          <w:rFonts w:cs="Tahoma"/>
+          <w:i/>
+          <w:iCs/>
+        </w:rPr>
+        <w:t>Crossref</w:t>
+      </w:r>
+      <w:proofErr w:type="spellEnd"/>
+      <w:r>
+        <w:rPr>
+          <w:rFonts w:cs="Tahoma"/>
+          <w:i/>
+          <w:iCs/>
+        </w:rPr>
+        <w:t>)</w:t>
+      </w:r>
+      <w:r>
+        <w:rPr>
+          <w:rFonts w:cs="Tahoma"/>
+        </w:rPr>
+        <w:t>, https://doi.org/10.3171/2011.4.SPINE10543.</w:t>
       </w:r>
     </w:p>
     <w:p>
@@ -7267,11 +7890,19 @@
           <w:rFonts w:cs="Tahoma"/>
         </w:rPr>
       </w:pPr>
-      <w:r>
-        <w:rPr>
-          <w:rFonts w:cs="Tahoma"/>
-        </w:rPr>
-        <w:t xml:space="preserve">Li, Xing, et al. “Transplantation of HUC-MSCs Seeded Collagen Scaffolds Reduces Scar Formation and Promotes Functional Recovery in Canines with Chronic Spinal Cord Injury.” </w:t>
+      <w:proofErr w:type="spellStart"/>
+      <w:r>
+        <w:rPr>
+          <w:rFonts w:cs="Tahoma"/>
+        </w:rPr>
+        <w:t>Norenberg</w:t>
+      </w:r>
+      <w:proofErr w:type="spellEnd"/>
+      <w:r>
+        <w:rPr>
+          <w:rFonts w:cs="Tahoma"/>
+        </w:rPr>
+        <w:t xml:space="preserve">, Michael D., et al. “The Pathology of Human Spinal Cord Injury: Defining the Problems.” </w:t>
       </w:r>
       <w:r>
         <w:rPr>
@@ -7279,13 +7910,13 @@
           <w:i/>
           <w:iCs/>
         </w:rPr>
-        <w:t>Scientific Reports</w:t>
-      </w:r>
-      <w:r>
-        <w:rPr>
-          <w:rFonts w:cs="Tahoma"/>
-        </w:rPr>
-        <w:t xml:space="preserve">, vol. 7, no. 1, Apr. 2017, p. 43559. </w:t>
+        <w:t>Journal of Neurotrauma</w:t>
+      </w:r>
+      <w:r>
+        <w:rPr>
+          <w:rFonts w:cs="Tahoma"/>
+        </w:rPr>
+        <w:t xml:space="preserve">, vol. 21, no. 4, Apr. 2004, pp. 429–40. </w:t>
       </w:r>
       <w:r>
         <w:rPr>
@@ -7293,13 +7924,31 @@
           <w:i/>
           <w:iCs/>
         </w:rPr>
-        <w:t>DOI.org (Crossref)</w:t>
-      </w:r>
-      <w:r>
-        <w:rPr>
-          <w:rFonts w:cs="Tahoma"/>
-        </w:rPr>
-        <w:t>, https://doi.org/10.1038/srep43559.</w:t>
+        <w:t>DOI.org (</w:t>
+      </w:r>
+      <w:proofErr w:type="spellStart"/>
+      <w:r>
+        <w:rPr>
+          <w:rFonts w:cs="Tahoma"/>
+          <w:i/>
+          <w:iCs/>
+        </w:rPr>
+        <w:t>Crossref</w:t>
+      </w:r>
+      <w:proofErr w:type="spellEnd"/>
+      <w:r>
+        <w:rPr>
+          <w:rFonts w:cs="Tahoma"/>
+          <w:i/>
+          <w:iCs/>
+        </w:rPr>
+        <w:t>)</w:t>
+      </w:r>
+      <w:r>
+        <w:rPr>
+          <w:rFonts w:cs="Tahoma"/>
+        </w:rPr>
+        <w:t>, https://doi.org/10.1089/089771504323004575.</w:t>
       </w:r>
     </w:p>
     <w:p>
@@ -7313,7 +7962,21 @@
         <w:rPr>
           <w:rFonts w:cs="Tahoma"/>
         </w:rPr>
-        <w:t xml:space="preserve">Martirosyan, Nikolay L., et al. “Blood Supply and Vascular Reactivity of the Spinal Cord under Normal and Pathological Conditions: A Review.” </w:t>
+        <w:t xml:space="preserve">Qu, </w:t>
+      </w:r>
+      <w:proofErr w:type="spellStart"/>
+      <w:r>
+        <w:rPr>
+          <w:rFonts w:cs="Tahoma"/>
+        </w:rPr>
+        <w:t>Wenrui</w:t>
+      </w:r>
+      <w:proofErr w:type="spellEnd"/>
+      <w:r>
+        <w:rPr>
+          <w:rFonts w:cs="Tahoma"/>
+        </w:rPr>
+        <w:t xml:space="preserve">, et al. “Polymer-Based Scaffold Strategies for Spinal Cord Repair and Regeneration.” </w:t>
       </w:r>
       <w:r>
         <w:rPr>
@@ -7321,13 +7984,13 @@
           <w:i/>
           <w:iCs/>
         </w:rPr>
-        <w:t>Journal of Neurosurgery: Spine</w:t>
-      </w:r>
-      <w:r>
-        <w:rPr>
-          <w:rFonts w:cs="Tahoma"/>
-        </w:rPr>
-        <w:t xml:space="preserve">, vol. 15, no. 3, Sept. 2011, pp. 238–51. </w:t>
+        <w:t>Frontiers in Bioengineering and Biotechnology</w:t>
+      </w:r>
+      <w:r>
+        <w:rPr>
+          <w:rFonts w:cs="Tahoma"/>
+        </w:rPr>
+        <w:t xml:space="preserve">, vol. 8, Oct. 2020, p. 590549. </w:t>
       </w:r>
       <w:r>
         <w:rPr>
@@ -7335,13 +7998,13 @@
           <w:i/>
           <w:iCs/>
         </w:rPr>
-        <w:t>DOI.org (Crossref)</w:t>
-      </w:r>
-      <w:r>
-        <w:rPr>
-          <w:rFonts w:cs="Tahoma"/>
-        </w:rPr>
-        <w:t>, https://doi.org/10.3171/2011.4.SPINE10543.</w:t>
+        <w:t>PubMed Central</w:t>
+      </w:r>
+      <w:r>
+        <w:rPr>
+          <w:rFonts w:cs="Tahoma"/>
+        </w:rPr>
+        <w:t>, https://doi.org/10.3389/fbioe.2020.590549.</w:t>
       </w:r>
     </w:p>
     <w:p>
@@ -7355,7 +8018,7 @@
         <w:rPr>
           <w:rFonts w:cs="Tahoma"/>
         </w:rPr>
-        <w:t xml:space="preserve">Norenberg, Michael D., et al. “The Pathology of Human Spinal Cord Injury: Defining the Problems.” </w:t>
+        <w:t xml:space="preserve">Wang, Timothy Y., et al. “Management of Acute Traumatic Spinal Cord Injury: A Review of the Literature.” </w:t>
       </w:r>
       <w:r>
         <w:rPr>
@@ -7363,13 +8026,13 @@
           <w:i/>
           <w:iCs/>
         </w:rPr>
-        <w:t>Journal of Neurotrauma</w:t>
-      </w:r>
-      <w:r>
-        <w:rPr>
-          <w:rFonts w:cs="Tahoma"/>
-        </w:rPr>
-        <w:t xml:space="preserve">, vol. 21, no. 4, Apr. 2004, pp. 429–40. </w:t>
+        <w:t>Frontiers in Surgery</w:t>
+      </w:r>
+      <w:r>
+        <w:rPr>
+          <w:rFonts w:cs="Tahoma"/>
+        </w:rPr>
+        <w:t xml:space="preserve">, vol. 8, Dec. 2021, p. 698736. </w:t>
       </w:r>
       <w:r>
         <w:rPr>
@@ -7377,13 +8040,13 @@
           <w:i/>
           <w:iCs/>
         </w:rPr>
-        <w:t>DOI.org (Crossref)</w:t>
-      </w:r>
-      <w:r>
-        <w:rPr>
-          <w:rFonts w:cs="Tahoma"/>
-        </w:rPr>
-        <w:t>, https://doi.org/10.1089/089771504323004575.</w:t>
+        <w:t>PubMed Central</w:t>
+      </w:r>
+      <w:r>
+        <w:rPr>
+          <w:rFonts w:cs="Tahoma"/>
+        </w:rPr>
+        <w:t>, https://doi.org/10.3389/fsurg.2021.698736.</w:t>
       </w:r>
     </w:p>
     <w:p>
@@ -7393,11 +8056,20 @@
           <w:rFonts w:cs="Tahoma"/>
         </w:rPr>
       </w:pPr>
-      <w:r>
-        <w:rPr>
-          <w:rFonts w:cs="Tahoma"/>
-        </w:rPr>
-        <w:t xml:space="preserve">Wang, Timothy Y., et al. “Management of Acute Traumatic Spinal Cord Injury: A Review of the Literature.” </w:t>
+      <w:proofErr w:type="spellStart"/>
+      <w:r>
+        <w:rPr>
+          <w:rFonts w:cs="Tahoma"/>
+        </w:rPr>
+        <w:lastRenderedPageBreak/>
+        <w:t>Yoshitani</w:t>
+      </w:r>
+      <w:proofErr w:type="spellEnd"/>
+      <w:r>
+        <w:rPr>
+          <w:rFonts w:cs="Tahoma"/>
+        </w:rPr>
+        <w:t xml:space="preserve">, Kenji, et al. “Cerebrospinal Fluid Drainage to Prevent Postoperative Spinal Cord Injury in Thoracic Aortic Repair.” </w:t>
       </w:r>
       <w:r>
         <w:rPr>
@@ -7405,13 +8077,13 @@
           <w:i/>
           <w:iCs/>
         </w:rPr>
-        <w:t>Frontiers in Surgery</w:t>
-      </w:r>
-      <w:r>
-        <w:rPr>
-          <w:rFonts w:cs="Tahoma"/>
-        </w:rPr>
-        <w:t xml:space="preserve">, vol. 8, Dec. 2021, p. 698736. </w:t>
+        <w:t>Journal of Anesthesia</w:t>
+      </w:r>
+      <w:r>
+        <w:rPr>
+          <w:rFonts w:cs="Tahoma"/>
+        </w:rPr>
+        <w:t xml:space="preserve">, vol. 35, no. 1, Feb. 2021, pp. 43–50. </w:t>
       </w:r>
       <w:r>
         <w:rPr>
@@ -7419,13 +8091,31 @@
           <w:i/>
           <w:iCs/>
         </w:rPr>
-        <w:t>PubMed Central</w:t>
-      </w:r>
-      <w:r>
-        <w:rPr>
-          <w:rFonts w:cs="Tahoma"/>
-        </w:rPr>
-        <w:t>, https://doi.org/10.3389/fsurg.2021.698736.</w:t>
+        <w:t>DOI.org (</w:t>
+      </w:r>
+      <w:proofErr w:type="spellStart"/>
+      <w:r>
+        <w:rPr>
+          <w:rFonts w:cs="Tahoma"/>
+          <w:i/>
+          <w:iCs/>
+        </w:rPr>
+        <w:t>Crossref</w:t>
+      </w:r>
+      <w:proofErr w:type="spellEnd"/>
+      <w:r>
+        <w:rPr>
+          <w:rFonts w:cs="Tahoma"/>
+          <w:i/>
+          <w:iCs/>
+        </w:rPr>
+        <w:t>)</w:t>
+      </w:r>
+      <w:r>
+        <w:rPr>
+          <w:rFonts w:cs="Tahoma"/>
+        </w:rPr>
+        <w:t>, https://doi.org/10.1007/s00540-020-02857-w.</w:t>
       </w:r>
     </w:p>
     <w:p>
@@ -7439,7 +8129,21 @@
         <w:rPr>
           <w:rFonts w:cs="Tahoma"/>
         </w:rPr>
-        <w:t xml:space="preserve">Yoshitani, Kenji, et al. “Cerebrospinal Fluid Drainage to Prevent Postoperative Spinal Cord Injury in Thoracic Aortic Repair.” </w:t>
+        <w:t>Zou, Hong-</w:t>
+      </w:r>
+      <w:proofErr w:type="spellStart"/>
+      <w:r>
+        <w:rPr>
+          <w:rFonts w:cs="Tahoma"/>
+        </w:rPr>
+        <w:t>jun</w:t>
+      </w:r>
+      <w:proofErr w:type="spellEnd"/>
+      <w:r>
+        <w:rPr>
+          <w:rFonts w:cs="Tahoma"/>
+        </w:rPr>
+        <w:t xml:space="preserve">, et al. “Methylprednisolone Induces Neuro-Protective Effects via the Inhibition of A1 Astrocyte Activation in Traumatic Spinal Cord Injury Mouse Models.” </w:t>
       </w:r>
       <w:r>
         <w:rPr>
@@ -7447,13 +8151,13 @@
           <w:i/>
           <w:iCs/>
         </w:rPr>
-        <w:t>Journal of Anesthesia</w:t>
-      </w:r>
-      <w:r>
-        <w:rPr>
-          <w:rFonts w:cs="Tahoma"/>
-        </w:rPr>
-        <w:t xml:space="preserve">, vol. 35, no. 1, Feb. 2021, pp. 43–50. </w:t>
+        <w:t>Frontiers in Neuroscience</w:t>
+      </w:r>
+      <w:r>
+        <w:rPr>
+          <w:rFonts w:cs="Tahoma"/>
+        </w:rPr>
+        <w:t xml:space="preserve">, vol. 15, 2021. </w:t>
       </w:r>
       <w:r>
         <w:rPr>
@@ -7461,61 +8165,18 @@
           <w:i/>
           <w:iCs/>
         </w:rPr>
-        <w:t>DOI.org (Crossref)</w:t>
-      </w:r>
-      <w:r>
-        <w:rPr>
-          <w:rFonts w:cs="Tahoma"/>
-        </w:rPr>
-        <w:t>, https://doi.org/10.1007/s00540-020-02857-w.</w:t>
+        <w:t>Frontiers</w:t>
+      </w:r>
+      <w:r>
+        <w:rPr>
+          <w:rFonts w:cs="Tahoma"/>
+        </w:rPr>
+        <w:t>, https://www.frontiersin.org/articles/10.3389/fnins.2021.628917.</w:t>
       </w:r>
     </w:p>
     <w:p>
       <w:pPr>
-        <w:pStyle w:val="Bibliography"/>
-        <w:rPr>
-          <w:rFonts w:cs="Tahoma"/>
-        </w:rPr>
-      </w:pPr>
-      <w:r>
-        <w:rPr>
-          <w:rFonts w:cs="Tahoma"/>
-        </w:rPr>
-        <w:lastRenderedPageBreak/>
-        <w:t xml:space="preserve">Zou, Hong-jun, et al. “Methylprednisolone Induces Neuro-Protective Effects via the Inhibition of A1 Astrocyte Activation in Traumatic Spinal Cord Injury Mouse Models.” </w:t>
-      </w:r>
-      <w:r>
-        <w:rPr>
-          <w:rFonts w:cs="Tahoma"/>
-          <w:i/>
-          <w:iCs/>
-        </w:rPr>
-        <w:t>Frontiers in Neuroscience</w:t>
-      </w:r>
-      <w:r>
-        <w:rPr>
-          <w:rFonts w:cs="Tahoma"/>
-        </w:rPr>
-        <w:t xml:space="preserve">, vol. 15, 2021. </w:t>
-      </w:r>
-      <w:r>
-        <w:rPr>
-          <w:rFonts w:cs="Tahoma"/>
-          <w:i/>
-          <w:iCs/>
-        </w:rPr>
-        <w:t>Frontiers</w:t>
-      </w:r>
-      <w:r>
-        <w:rPr>
-          <w:rFonts w:cs="Tahoma"/>
-        </w:rPr>
-        <w:t>, https://www.frontiersin.org/articles/10.3389/fnins.2021.628917.</w:t>
-      </w:r>
-    </w:p>
-    <w:p>
-      <w:pPr>
-        <w:pStyle w:val="Body"/>
+        <w:spacing w:before="120"/>
       </w:pPr>
       <w:r>
         <w:fldChar w:fldCharType="end"/>
@@ -7620,7 +8281,7 @@
                   </a:ln>
                   <a:extLst>
                     <a:ext uri="{FAA26D3D-D897-4be2-8F04-BA451C77F1D7}">
-                      <ma14:placeholderFlag xmlns="" xmlns:mo="http://schemas.microsoft.com/office/mac/office/2008/main" xmlns:mv="urn:schemas-microsoft-com:mac:vml" xmlns:o="urn:schemas-microsoft-com:office:office" xmlns:v="urn:schemas-microsoft-com:vml" xmlns:w10="urn:schemas-microsoft-com:office:word" xmlns:w="http://schemas.openxmlformats.org/wordprocessingml/2006/main" xmlns:ma14="http://schemas.microsoft.com/office/mac/drawingml/2011/main" xmlns:arto="http://schemas.microsoft.com/office/word/2006/arto"/>
+                      <ma14:placeholderFlag xmlns:arto="http://schemas.microsoft.com/office/word/2006/arto" xmlns:ma14="http://schemas.microsoft.com/office/mac/drawingml/2011/main" xmlns:w="http://schemas.openxmlformats.org/wordprocessingml/2006/main" xmlns:w10="urn:schemas-microsoft-com:office:word" xmlns:v="urn:schemas-microsoft-com:vml" xmlns:o="urn:schemas-microsoft-com:office:office" xmlns:mv="urn:schemas-microsoft-com:mac:vml" xmlns:mo="http://schemas.microsoft.com/office/mac/office/2008/main" xmlns=""/>
                     </a:ext>
                   </a:extLst>
                 </pic:spPr>
@@ -8664,6 +9325,119 @@
     </w:lvl>
   </w:abstractNum>
   <w:abstractNum w:abstractNumId="9" w15:restartNumberingAfterBreak="0">
+    <w:nsid w:val="3200572C"/>
+    <w:multiLevelType w:val="hybridMultilevel"/>
+    <w:tmpl w:val="D0723512"/>
+    <w:lvl w:ilvl="0" w:tplc="04090005">
+      <w:start w:val="1"/>
+      <w:numFmt w:val="bullet"/>
+      <w:lvlText w:val=""/>
+      <w:lvlJc w:val="left"/>
+      <w:pPr>
+        <w:ind w:left="720" w:hanging="360"/>
+      </w:pPr>
+      <w:rPr>
+        <w:rFonts w:ascii="Wingdings" w:hAnsi="Wingdings" w:hint="default"/>
+      </w:rPr>
+    </w:lvl>
+    <w:lvl w:ilvl="1" w:tplc="04090003" w:tentative="1">
+      <w:start w:val="1"/>
+      <w:numFmt w:val="bullet"/>
+      <w:lvlText w:val="o"/>
+      <w:lvlJc w:val="left"/>
+      <w:pPr>
+        <w:ind w:left="1440" w:hanging="360"/>
+      </w:pPr>
+      <w:rPr>
+        <w:rFonts w:ascii="Courier New" w:hAnsi="Courier New" w:cs="Courier New" w:hint="default"/>
+      </w:rPr>
+    </w:lvl>
+    <w:lvl w:ilvl="2" w:tplc="04090005" w:tentative="1">
+      <w:start w:val="1"/>
+      <w:numFmt w:val="bullet"/>
+      <w:lvlText w:val=""/>
+      <w:lvlJc w:val="left"/>
+      <w:pPr>
+        <w:ind w:left="2160" w:hanging="360"/>
+      </w:pPr>
+      <w:rPr>
+        <w:rFonts w:ascii="Wingdings" w:hAnsi="Wingdings" w:hint="default"/>
+      </w:rPr>
+    </w:lvl>
+    <w:lvl w:ilvl="3" w:tplc="04090001" w:tentative="1">
+      <w:start w:val="1"/>
+      <w:numFmt w:val="bullet"/>
+      <w:lvlText w:val=""/>
+      <w:lvlJc w:val="left"/>
+      <w:pPr>
+        <w:ind w:left="2880" w:hanging="360"/>
+      </w:pPr>
+      <w:rPr>
+        <w:rFonts w:ascii="Symbol" w:hAnsi="Symbol" w:hint="default"/>
+      </w:rPr>
+    </w:lvl>
+    <w:lvl w:ilvl="4" w:tplc="04090003" w:tentative="1">
+      <w:start w:val="1"/>
+      <w:numFmt w:val="bullet"/>
+      <w:lvlText w:val="o"/>
+      <w:lvlJc w:val="left"/>
+      <w:pPr>
+        <w:ind w:left="3600" w:hanging="360"/>
+      </w:pPr>
+      <w:rPr>
+        <w:rFonts w:ascii="Courier New" w:hAnsi="Courier New" w:cs="Courier New" w:hint="default"/>
+      </w:rPr>
+    </w:lvl>
+    <w:lvl w:ilvl="5" w:tplc="04090005" w:tentative="1">
+      <w:start w:val="1"/>
+      <w:numFmt w:val="bullet"/>
+      <w:lvlText w:val=""/>
+      <w:lvlJc w:val="left"/>
+      <w:pPr>
+        <w:ind w:left="4320" w:hanging="360"/>
+      </w:pPr>
+      <w:rPr>
+        <w:rFonts w:ascii="Wingdings" w:hAnsi="Wingdings" w:hint="default"/>
+      </w:rPr>
+    </w:lvl>
+    <w:lvl w:ilvl="6" w:tplc="04090001" w:tentative="1">
+      <w:start w:val="1"/>
+      <w:numFmt w:val="bullet"/>
+      <w:lvlText w:val=""/>
+      <w:lvlJc w:val="left"/>
+      <w:pPr>
+        <w:ind w:left="5040" w:hanging="360"/>
+      </w:pPr>
+      <w:rPr>
+        <w:rFonts w:ascii="Symbol" w:hAnsi="Symbol" w:hint="default"/>
+      </w:rPr>
+    </w:lvl>
+    <w:lvl w:ilvl="7" w:tplc="04090003" w:tentative="1">
+      <w:start w:val="1"/>
+      <w:numFmt w:val="bullet"/>
+      <w:lvlText w:val="o"/>
+      <w:lvlJc w:val="left"/>
+      <w:pPr>
+        <w:ind w:left="5760" w:hanging="360"/>
+      </w:pPr>
+      <w:rPr>
+        <w:rFonts w:ascii="Courier New" w:hAnsi="Courier New" w:cs="Courier New" w:hint="default"/>
+      </w:rPr>
+    </w:lvl>
+    <w:lvl w:ilvl="8" w:tplc="04090005" w:tentative="1">
+      <w:start w:val="1"/>
+      <w:numFmt w:val="bullet"/>
+      <w:lvlText w:val=""/>
+      <w:lvlJc w:val="left"/>
+      <w:pPr>
+        <w:ind w:left="6480" w:hanging="360"/>
+      </w:pPr>
+      <w:rPr>
+        <w:rFonts w:ascii="Wingdings" w:hAnsi="Wingdings" w:hint="default"/>
+      </w:rPr>
+    </w:lvl>
+  </w:abstractNum>
+  <w:abstractNum w:abstractNumId="10" w15:restartNumberingAfterBreak="0">
     <w:nsid w:val="336036B6"/>
     <w:multiLevelType w:val="hybridMultilevel"/>
     <w:tmpl w:val="DEEA6402"/>
@@ -8752,7 +9526,7 @@
       </w:pPr>
     </w:lvl>
   </w:abstractNum>
-  <w:abstractNum w:abstractNumId="10" w15:restartNumberingAfterBreak="0">
+  <w:abstractNum w:abstractNumId="11" w15:restartNumberingAfterBreak="0">
     <w:nsid w:val="381C5870"/>
     <w:multiLevelType w:val="hybridMultilevel"/>
     <w:tmpl w:val="335A940E"/>
@@ -8865,7 +9639,7 @@
       </w:rPr>
     </w:lvl>
   </w:abstractNum>
-  <w:abstractNum w:abstractNumId="11" w15:restartNumberingAfterBreak="0">
+  <w:abstractNum w:abstractNumId="12" w15:restartNumberingAfterBreak="0">
     <w:nsid w:val="3D231D1A"/>
     <w:multiLevelType w:val="hybridMultilevel"/>
     <w:tmpl w:val="D4C053BA"/>
@@ -8954,7 +9728,7 @@
       </w:pPr>
     </w:lvl>
   </w:abstractNum>
-  <w:abstractNum w:abstractNumId="12" w15:restartNumberingAfterBreak="0">
+  <w:abstractNum w:abstractNumId="13" w15:restartNumberingAfterBreak="0">
     <w:nsid w:val="43457EFC"/>
     <w:multiLevelType w:val="hybridMultilevel"/>
     <w:tmpl w:val="0ACA3C66"/>
@@ -9067,7 +9841,7 @@
       </w:pPr>
     </w:lvl>
   </w:abstractNum>
-  <w:abstractNum w:abstractNumId="13" w15:restartNumberingAfterBreak="0">
+  <w:abstractNum w:abstractNumId="14" w15:restartNumberingAfterBreak="0">
     <w:nsid w:val="44263620"/>
     <w:multiLevelType w:val="hybridMultilevel"/>
     <w:tmpl w:val="74FA0438"/>
@@ -9153,7 +9927,7 @@
       </w:pPr>
     </w:lvl>
   </w:abstractNum>
-  <w:abstractNum w:abstractNumId="14" w15:restartNumberingAfterBreak="0">
+  <w:abstractNum w:abstractNumId="15" w15:restartNumberingAfterBreak="0">
     <w:nsid w:val="489672FD"/>
     <w:multiLevelType w:val="hybridMultilevel"/>
     <w:tmpl w:val="6E7C1ABE"/>
@@ -9266,7 +10040,7 @@
       </w:rPr>
     </w:lvl>
   </w:abstractNum>
-  <w:abstractNum w:abstractNumId="15" w15:restartNumberingAfterBreak="0">
+  <w:abstractNum w:abstractNumId="16" w15:restartNumberingAfterBreak="0">
     <w:nsid w:val="4930064D"/>
     <w:multiLevelType w:val="hybridMultilevel"/>
     <w:tmpl w:val="AB3A4C56"/>
@@ -9379,7 +10153,7 @@
       </w:rPr>
     </w:lvl>
   </w:abstractNum>
-  <w:abstractNum w:abstractNumId="16" w15:restartNumberingAfterBreak="0">
+  <w:abstractNum w:abstractNumId="17" w15:restartNumberingAfterBreak="0">
     <w:nsid w:val="4AF67E7C"/>
     <w:multiLevelType w:val="hybridMultilevel"/>
     <w:tmpl w:val="39CC9092"/>
@@ -9492,7 +10266,7 @@
       </w:rPr>
     </w:lvl>
   </w:abstractNum>
-  <w:abstractNum w:abstractNumId="17" w15:restartNumberingAfterBreak="0">
+  <w:abstractNum w:abstractNumId="18" w15:restartNumberingAfterBreak="0">
     <w:nsid w:val="50494B1F"/>
     <w:multiLevelType w:val="hybridMultilevel"/>
     <w:tmpl w:val="9EBADA6A"/>
@@ -9606,7 +10380,7 @@
       </w:rPr>
     </w:lvl>
   </w:abstractNum>
-  <w:abstractNum w:abstractNumId="18" w15:restartNumberingAfterBreak="0">
+  <w:abstractNum w:abstractNumId="19" w15:restartNumberingAfterBreak="0">
     <w:nsid w:val="509F3A9C"/>
     <w:multiLevelType w:val="hybridMultilevel"/>
     <w:tmpl w:val="7E889E86"/>
@@ -9719,7 +10493,7 @@
       </w:rPr>
     </w:lvl>
   </w:abstractNum>
-  <w:abstractNum w:abstractNumId="19" w15:restartNumberingAfterBreak="0">
+  <w:abstractNum w:abstractNumId="20" w15:restartNumberingAfterBreak="0">
     <w:nsid w:val="51253885"/>
     <w:multiLevelType w:val="hybridMultilevel"/>
     <w:tmpl w:val="F2A652E6"/>
@@ -9805,7 +10579,7 @@
       </w:pPr>
     </w:lvl>
   </w:abstractNum>
-  <w:abstractNum w:abstractNumId="20" w15:restartNumberingAfterBreak="0">
+  <w:abstractNum w:abstractNumId="21" w15:restartNumberingAfterBreak="0">
     <w:nsid w:val="51E87F9E"/>
     <w:multiLevelType w:val="hybridMultilevel"/>
     <w:tmpl w:val="4DA67058"/>
@@ -9918,7 +10692,7 @@
       </w:rPr>
     </w:lvl>
   </w:abstractNum>
-  <w:abstractNum w:abstractNumId="21" w15:restartNumberingAfterBreak="0">
+  <w:abstractNum w:abstractNumId="22" w15:restartNumberingAfterBreak="0">
     <w:nsid w:val="52751B02"/>
     <w:multiLevelType w:val="hybridMultilevel"/>
     <w:tmpl w:val="78002BEA"/>
@@ -10005,7 +10779,7 @@
       </w:pPr>
     </w:lvl>
   </w:abstractNum>
-  <w:abstractNum w:abstractNumId="22" w15:restartNumberingAfterBreak="0">
+  <w:abstractNum w:abstractNumId="23" w15:restartNumberingAfterBreak="0">
     <w:nsid w:val="5AE07B52"/>
     <w:multiLevelType w:val="hybridMultilevel"/>
     <w:tmpl w:val="E3C0BB74"/>
@@ -10118,7 +10892,7 @@
       </w:rPr>
     </w:lvl>
   </w:abstractNum>
-  <w:abstractNum w:abstractNumId="23" w15:restartNumberingAfterBreak="0">
+  <w:abstractNum w:abstractNumId="24" w15:restartNumberingAfterBreak="0">
     <w:nsid w:val="5CD06C80"/>
     <w:multiLevelType w:val="hybridMultilevel"/>
     <w:tmpl w:val="55088E96"/>
@@ -10231,7 +11005,7 @@
       </w:rPr>
     </w:lvl>
   </w:abstractNum>
-  <w:abstractNum w:abstractNumId="24" w15:restartNumberingAfterBreak="0">
+  <w:abstractNum w:abstractNumId="25" w15:restartNumberingAfterBreak="0">
     <w:nsid w:val="61886D3F"/>
     <w:multiLevelType w:val="hybridMultilevel"/>
     <w:tmpl w:val="A2485728"/>
@@ -10344,7 +11118,7 @@
       </w:pPr>
     </w:lvl>
   </w:abstractNum>
-  <w:abstractNum w:abstractNumId="25" w15:restartNumberingAfterBreak="0">
+  <w:abstractNum w:abstractNumId="26" w15:restartNumberingAfterBreak="0">
     <w:nsid w:val="66FE6293"/>
     <w:multiLevelType w:val="hybridMultilevel"/>
     <w:tmpl w:val="663213CC"/>
@@ -10456,7 +11230,7 @@
       </w:rPr>
     </w:lvl>
   </w:abstractNum>
-  <w:abstractNum w:abstractNumId="26" w15:restartNumberingAfterBreak="0">
+  <w:abstractNum w:abstractNumId="27" w15:restartNumberingAfterBreak="0">
     <w:nsid w:val="70A52D67"/>
     <w:multiLevelType w:val="hybridMultilevel"/>
     <w:tmpl w:val="FB1E586E"/>
@@ -10573,7 +11347,7 @@
       </w:rPr>
     </w:lvl>
   </w:abstractNum>
-  <w:abstractNum w:abstractNumId="27" w15:restartNumberingAfterBreak="0">
+  <w:abstractNum w:abstractNumId="28" w15:restartNumberingAfterBreak="0">
     <w:nsid w:val="7AE73957"/>
     <w:multiLevelType w:val="hybridMultilevel"/>
     <w:tmpl w:val="F9025818"/>
@@ -10659,7 +11433,7 @@
       </w:pPr>
     </w:lvl>
   </w:abstractNum>
-  <w:abstractNum w:abstractNumId="28" w15:restartNumberingAfterBreak="0">
+  <w:abstractNum w:abstractNumId="29" w15:restartNumberingAfterBreak="0">
     <w:nsid w:val="7B2C253F"/>
     <w:multiLevelType w:val="hybridMultilevel"/>
     <w:tmpl w:val="6D40C2D4"/>
@@ -10773,16 +11547,16 @@
     </w:lvl>
   </w:abstractNum>
   <w:num w:numId="1" w16cid:durableId="416707529">
-    <w:abstractNumId w:val="12"/>
+    <w:abstractNumId w:val="13"/>
   </w:num>
   <w:num w:numId="2" w16cid:durableId="591012818">
-    <w:abstractNumId w:val="24"/>
+    <w:abstractNumId w:val="25"/>
   </w:num>
   <w:num w:numId="3" w16cid:durableId="179856923">
     <w:abstractNumId w:val="3"/>
   </w:num>
   <w:num w:numId="4" w16cid:durableId="391584840">
-    <w:abstractNumId w:val="12"/>
+    <w:abstractNumId w:val="13"/>
     <w:lvlOverride w:ilvl="0">
       <w:startOverride w:val="1"/>
     </w:lvlOverride>
@@ -10824,52 +11598,52 @@
     <w:abstractNumId w:val="1"/>
   </w:num>
   <w:num w:numId="9" w16cid:durableId="803236281">
-    <w:abstractNumId w:val="17"/>
+    <w:abstractNumId w:val="18"/>
   </w:num>
   <w:num w:numId="10" w16cid:durableId="1214929145">
-    <w:abstractNumId w:val="17"/>
+    <w:abstractNumId w:val="18"/>
   </w:num>
   <w:num w:numId="11" w16cid:durableId="1534925248">
-    <w:abstractNumId w:val="19"/>
+    <w:abstractNumId w:val="20"/>
   </w:num>
   <w:num w:numId="12" w16cid:durableId="1204631859">
-    <w:abstractNumId w:val="13"/>
+    <w:abstractNumId w:val="14"/>
   </w:num>
   <w:num w:numId="13" w16cid:durableId="1999653488">
     <w:abstractNumId w:val="8"/>
   </w:num>
   <w:num w:numId="14" w16cid:durableId="1948655657">
-    <w:abstractNumId w:val="27"/>
+    <w:abstractNumId w:val="28"/>
   </w:num>
   <w:num w:numId="15" w16cid:durableId="1426876100">
-    <w:abstractNumId w:val="21"/>
+    <w:abstractNumId w:val="22"/>
   </w:num>
   <w:num w:numId="16" w16cid:durableId="148448031">
-    <w:abstractNumId w:val="9"/>
+    <w:abstractNumId w:val="10"/>
   </w:num>
   <w:num w:numId="17" w16cid:durableId="432239574">
-    <w:abstractNumId w:val="28"/>
+    <w:abstractNumId w:val="29"/>
   </w:num>
   <w:num w:numId="18" w16cid:durableId="1902785539">
     <w:abstractNumId w:val="6"/>
   </w:num>
   <w:num w:numId="19" w16cid:durableId="2016347357">
-    <w:abstractNumId w:val="11"/>
+    <w:abstractNumId w:val="12"/>
   </w:num>
   <w:num w:numId="20" w16cid:durableId="1604259620">
+    <w:abstractNumId w:val="27"/>
+  </w:num>
+  <w:num w:numId="21" w16cid:durableId="1341661621">
     <w:abstractNumId w:val="26"/>
   </w:num>
-  <w:num w:numId="21" w16cid:durableId="1341661621">
-    <w:abstractNumId w:val="25"/>
-  </w:num>
   <w:num w:numId="22" w16cid:durableId="788007871">
-    <w:abstractNumId w:val="22"/>
+    <w:abstractNumId w:val="23"/>
   </w:num>
   <w:num w:numId="23" w16cid:durableId="1463157998">
-    <w:abstractNumId w:val="15"/>
+    <w:abstractNumId w:val="16"/>
   </w:num>
   <w:num w:numId="24" w16cid:durableId="1260681482">
-    <w:abstractNumId w:val="16"/>
+    <w:abstractNumId w:val="17"/>
   </w:num>
   <w:num w:numId="25" w16cid:durableId="1969161413">
     <w:abstractNumId w:val="5"/>
@@ -10878,19 +11652,22 @@
     <w:abstractNumId w:val="4"/>
   </w:num>
   <w:num w:numId="27" w16cid:durableId="1730300100">
-    <w:abstractNumId w:val="10"/>
+    <w:abstractNumId w:val="11"/>
   </w:num>
   <w:num w:numId="28" w16cid:durableId="1711765807">
-    <w:abstractNumId w:val="18"/>
+    <w:abstractNumId w:val="19"/>
   </w:num>
   <w:num w:numId="29" w16cid:durableId="2130008031">
-    <w:abstractNumId w:val="23"/>
+    <w:abstractNumId w:val="24"/>
   </w:num>
   <w:num w:numId="30" w16cid:durableId="1154377883">
-    <w:abstractNumId w:val="20"/>
+    <w:abstractNumId w:val="21"/>
   </w:num>
   <w:num w:numId="31" w16cid:durableId="1266425856">
-    <w:abstractNumId w:val="14"/>
+    <w:abstractNumId w:val="15"/>
+  </w:num>
+  <w:num w:numId="32" w16cid:durableId="1850872283">
+    <w:abstractNumId w:val="9"/>
   </w:num>
 </w:numbering>
 </file>
@@ -12159,19 +12936,12 @@
 </file>
 
 <file path=customXml/item1.xml><?xml version="1.0" encoding="utf-8"?>
-<b:Sources xmlns:b="http://schemas.openxmlformats.org/officeDocument/2006/bibliography" xmlns="http://schemas.openxmlformats.org/officeDocument/2006/bibliography" SelectedStyle="/APA.XSL" StyleName="APA"/>
+<p:properties xmlns:p="http://schemas.microsoft.com/office/2006/metadata/properties" xmlns:xsi="http://www.w3.org/2001/XMLSchema-instance" xmlns:pc="http://schemas.microsoft.com/office/infopath/2007/PartnerControls">
+  <documentManagement/>
+</p:properties>
 </file>
 
 <file path=customXml/item2.xml><?xml version="1.0" encoding="utf-8"?>
-<?mso-contentType ?>
-<FormTemplates xmlns="http://schemas.microsoft.com/sharepoint/v3/contenttype/forms">
-  <Display>DocumentLibraryForm</Display>
-  <Edit>DocumentLibraryForm</Edit>
-  <New>DocumentLibraryForm</New>
-</FormTemplates>
-</file>
-
-<file path=customXml/item3.xml><?xml version="1.0" encoding="utf-8"?>
 <ct:contentTypeSchema xmlns:ct="http://schemas.microsoft.com/office/2006/metadata/contentType" xmlns:ma="http://schemas.microsoft.com/office/2006/metadata/properties/metaAttributes" ct:_="" ma:_="" ma:contentTypeName="Document" ma:contentTypeID="0x010100681B81209776AF40B8AAD3C366C78D42" ma:contentTypeVersion="12" ma:contentTypeDescription="Create a new document." ma:contentTypeScope="" ma:versionID="036ba4e26ecc6a93039296b35ff93deb">
   <xsd:schema xmlns:xsd="http://www.w3.org/2001/XMLSchema" xmlns:xs="http://www.w3.org/2001/XMLSchema" xmlns:p="http://schemas.microsoft.com/office/2006/metadata/properties" xmlns:ns2="e3b5c32c-df6c-443f-b08b-73d85d62f2b5" xmlns:ns3="168931df-3f45-4445-be76-105235143e52" targetNamespace="http://schemas.microsoft.com/office/2006/metadata/properties" ma:root="true" ma:fieldsID="6479c46f14338b542629158efca55e4f" ns2:_="" ns3:_="">
     <xsd:import namespace="e3b5c32c-df6c-443f-b08b-73d85d62f2b5"/>
@@ -12388,29 +13158,29 @@
 </ct:contentTypeSchema>
 </file>
 
+<file path=customXml/item3.xml><?xml version="1.0" encoding="utf-8"?>
+<?mso-contentType ?>
+<FormTemplates xmlns="http://schemas.microsoft.com/sharepoint/v3/contenttype/forms">
+  <Display>DocumentLibraryForm</Display>
+  <Edit>DocumentLibraryForm</Edit>
+  <New>DocumentLibraryForm</New>
+</FormTemplates>
+</file>
+
 <file path=customXml/item4.xml><?xml version="1.0" encoding="utf-8"?>
-<p:properties xmlns:p="http://schemas.microsoft.com/office/2006/metadata/properties" xmlns:xsi="http://www.w3.org/2001/XMLSchema-instance" xmlns:pc="http://schemas.microsoft.com/office/infopath/2007/PartnerControls">
-  <documentManagement/>
-</p:properties>
+<b:Sources xmlns:b="http://schemas.openxmlformats.org/officeDocument/2006/bibliography" xmlns="http://schemas.openxmlformats.org/officeDocument/2006/bibliography" SelectedStyle="/APA.XSL" StyleName="APA"/>
 </file>
 
 <file path=customXml/itemProps1.xml><?xml version="1.0" encoding="utf-8"?>
-<ds:datastoreItem xmlns:ds="http://schemas.openxmlformats.org/officeDocument/2006/customXml" ds:itemID="{3D079351-65DF-4C6E-9D22-18A8FDD157F3}">
+<ds:datastoreItem xmlns:ds="http://schemas.openxmlformats.org/officeDocument/2006/customXml" ds:itemID="{238FD332-7843-4A9A-A11D-7C189DC8C060}">
   <ds:schemaRefs>
-    <ds:schemaRef ds:uri="http://schemas.openxmlformats.org/officeDocument/2006/bibliography"/>
+    <ds:schemaRef ds:uri="http://schemas.microsoft.com/office/2006/metadata/properties"/>
+    <ds:schemaRef ds:uri="http://schemas.microsoft.com/office/infopath/2007/PartnerControls"/>
   </ds:schemaRefs>
 </ds:datastoreItem>
 </file>
 
 <file path=customXml/itemProps2.xml><?xml version="1.0" encoding="utf-8"?>
-<ds:datastoreItem xmlns:ds="http://schemas.openxmlformats.org/officeDocument/2006/customXml" ds:itemID="{B14494D3-158E-4582-A8D0-53AF8FB6A6A7}">
-  <ds:schemaRefs>
-    <ds:schemaRef ds:uri="http://schemas.microsoft.com/sharepoint/v3/contenttype/forms"/>
-  </ds:schemaRefs>
-</ds:datastoreItem>
-</file>
-
-<file path=customXml/itemProps3.xml><?xml version="1.0" encoding="utf-8"?>
 <ds:datastoreItem xmlns:ds="http://schemas.openxmlformats.org/officeDocument/2006/customXml" ds:itemID="{861799D8-B4DE-4F44-BA66-7F96FAE0C6FA}">
   <ds:schemaRefs>
     <ds:schemaRef ds:uri="http://schemas.microsoft.com/office/2006/metadata/contentType"/>
@@ -12429,11 +13199,18 @@
 </ds:datastoreItem>
 </file>
 
+<file path=customXml/itemProps3.xml><?xml version="1.0" encoding="utf-8"?>
+<ds:datastoreItem xmlns:ds="http://schemas.openxmlformats.org/officeDocument/2006/customXml" ds:itemID="{B14494D3-158E-4582-A8D0-53AF8FB6A6A7}">
+  <ds:schemaRefs>
+    <ds:schemaRef ds:uri="http://schemas.microsoft.com/sharepoint/v3/contenttype/forms"/>
+  </ds:schemaRefs>
+</ds:datastoreItem>
+</file>
+
 <file path=customXml/itemProps4.xml><?xml version="1.0" encoding="utf-8"?>
-<ds:datastoreItem xmlns:ds="http://schemas.openxmlformats.org/officeDocument/2006/customXml" ds:itemID="{238FD332-7843-4A9A-A11D-7C189DC8C060}">
+<ds:datastoreItem xmlns:ds="http://schemas.openxmlformats.org/officeDocument/2006/customXml" ds:itemID="{3D079351-65DF-4C6E-9D22-18A8FDD157F3}">
   <ds:schemaRefs>
-    <ds:schemaRef ds:uri="http://schemas.microsoft.com/office/2006/metadata/properties"/>
-    <ds:schemaRef ds:uri="http://schemas.microsoft.com/office/infopath/2007/PartnerControls"/>
+    <ds:schemaRef ds:uri="http://schemas.openxmlformats.org/officeDocument/2006/bibliography"/>
   </ds:schemaRefs>
 </ds:datastoreItem>
 </file>
</xml_diff>

<commit_message>
More updates on project
</commit_message>
<xml_diff>
--- a/Module_8_CellTissueMechanics/C_design_review_case_study/Course Project Greatti Yves.docx
+++ b/Module_8_CellTissueMechanics/C_design_review_case_study/Course Project Greatti Yves.docx
@@ -4019,14 +4019,12 @@
         </w:rPr>
         <w:t xml:space="preserve"> (</w:t>
       </w:r>
-      <w:proofErr w:type="spellStart"/>
-      <w:r>
-        <w:rPr>
-          <w:sz w:val="22"/>
-        </w:rPr>
-        <w:t>StatsPearl</w:t>
-      </w:r>
-      <w:proofErr w:type="spellEnd"/>
+      <w:r>
+        <w:rPr>
+          <w:sz w:val="22"/>
+        </w:rPr>
+        <w:t>Antonio, O et al.</w:t>
+      </w:r>
       <w:r>
         <w:rPr>
           <w:sz w:val="22"/>
@@ -7134,89 +7132,68 @@
         </w:rPr>
       </w:pPr>
       <w:proofErr w:type="spellStart"/>
-      <w:proofErr w:type="gramStart"/>
-      <w:r>
-        <w:rPr>
-          <w:sz w:val="22"/>
-        </w:rPr>
-        <w:t>StatsPearl</w:t>
+      <w:r>
+        <w:rPr>
+          <w:rFonts w:cs="Tahoma"/>
+          <w:color w:val="212121"/>
+          <w:shd w:val="clear" w:color="auto" w:fill="FFFFFF"/>
+        </w:rPr>
+        <w:t>Ocejo</w:t>
       </w:r>
       <w:proofErr w:type="spellEnd"/>
       <w:r>
         <w:rPr>
-          <w:sz w:val="22"/>
-        </w:rPr>
-        <w:t xml:space="preserve"> :</w:t>
-      </w:r>
-      <w:proofErr w:type="gramEnd"/>
-      <w:r>
-        <w:rPr>
-          <w:sz w:val="22"/>
-        </w:rPr>
-        <w:t xml:space="preserve"> </w:t>
-      </w:r>
-      <w:r>
-        <w:rPr>
-          <w:sz w:val="22"/>
-        </w:rPr>
-        <w:t xml:space="preserve">Antonio </w:t>
+          <w:rFonts w:cs="Tahoma"/>
+          <w:color w:val="212121"/>
+          <w:shd w:val="clear" w:color="auto" w:fill="FFFFFF"/>
+        </w:rPr>
+        <w:t>, Antonio. and Ricardo Correa. “Methylprednisolone.” </w:t>
       </w:r>
       <w:proofErr w:type="spellStart"/>
       <w:r>
         <w:rPr>
-          <w:sz w:val="22"/>
-        </w:rPr>
-        <w:t>Ocejo</w:t>
+          <w:rFonts w:cs="Tahoma"/>
+          <w:i/>
+          <w:iCs/>
+          <w:color w:val="212121"/>
+          <w:shd w:val="clear" w:color="auto" w:fill="FFFFFF"/>
+        </w:rPr>
+        <w:t>StatPearls</w:t>
       </w:r>
       <w:proofErr w:type="spellEnd"/>
       <w:r>
         <w:rPr>
-          <w:sz w:val="22"/>
-        </w:rPr>
-        <w:t xml:space="preserve">, Ricardo Correa: </w:t>
-      </w:r>
-      <w:hyperlink r:id="rId16" w:history="1">
-        <w:r>
-          <w:rPr>
-            <w:rStyle w:val="Hyperlink"/>
-            <w:sz w:val="22"/>
-          </w:rPr>
-          <w:t>Methylprednisolone</w:t>
-        </w:r>
-      </w:hyperlink>
-    </w:p>
-    <w:p>
-      <w:pPr>
-        <w:pStyle w:val="JHEPBody"/>
-        <w:numPr>
-          <w:ilvl w:val="0"/>
-          <w:numId w:val="22"/>
-        </w:numPr>
-        <w:spacing w:before="120"/>
-        <w:ind w:left="360"/>
-        <w:rPr>
-          <w:sz w:val="22"/>
-        </w:rPr>
-      </w:pPr>
-      <w:r>
-        <w:rPr>
-          <w:sz w:val="22"/>
-        </w:rPr>
-        <w:t xml:space="preserve">Class 2 Device Recall </w:t>
+          <w:rFonts w:cs="Tahoma"/>
+          <w:color w:val="212121"/>
+          <w:shd w:val="clear" w:color="auto" w:fill="FFFFFF"/>
+        </w:rPr>
+        <w:t xml:space="preserve">, </w:t>
       </w:r>
       <w:proofErr w:type="spellStart"/>
       <w:r>
         <w:rPr>
-          <w:sz w:val="22"/>
-        </w:rPr>
-        <w:t>NeuraWrap</w:t>
+          <w:rFonts w:cs="Tahoma"/>
+          <w:color w:val="212121"/>
+          <w:shd w:val="clear" w:color="auto" w:fill="FFFFFF"/>
+        </w:rPr>
+        <w:t>StatPearls</w:t>
       </w:r>
       <w:proofErr w:type="spellEnd"/>
       <w:r>
         <w:rPr>
-          <w:sz w:val="22"/>
-        </w:rPr>
-        <w:t xml:space="preserve"> Nerve Protector – Recall Event Id: 64778</w:t>
+          <w:rFonts w:cs="Tahoma"/>
+          <w:color w:val="212121"/>
+          <w:shd w:val="clear" w:color="auto" w:fill="FFFFFF"/>
+        </w:rPr>
+        <w:t xml:space="preserve"> Publishing, 22 May 2022</w:t>
+      </w:r>
+      <w:r>
+        <w:rPr>
+          <w:rFonts w:ascii="Segoe UI" w:hAnsi="Segoe UI" w:cs="Segoe UI"/>
+          <w:color w:val="212121"/>
+          <w:shd w:val="clear" w:color="auto" w:fill="FFFFFF"/>
+        </w:rPr>
+        <w:t>.</w:t>
       </w:r>
     </w:p>
     <w:p>
@@ -7238,7 +7215,7 @@
         </w:rPr>
         <w:t xml:space="preserve">The Effects and Potential Mechanisms of Locomotor Training on Improvements of Functional Recovery after Spinal Cord Injury | Elsevier Enhanced Reader. </w:t>
       </w:r>
-      <w:hyperlink r:id="rId17" w:history="1">
+      <w:hyperlink r:id="rId16" w:history="1">
         <w:r>
           <w:rPr>
             <w:rStyle w:val="Hyperlink"/>
@@ -7271,19 +7248,11 @@
       <w:r>
         <w:fldChar w:fldCharType="separate"/>
       </w:r>
-      <w:proofErr w:type="spellStart"/>
       <w:r>
         <w:rPr>
           <w:rFonts w:cs="Tahoma"/>
         </w:rPr>
-        <w:t>Badner</w:t>
-      </w:r>
-      <w:proofErr w:type="spellEnd"/>
-      <w:r>
-        <w:rPr>
-          <w:rFonts w:cs="Tahoma"/>
-        </w:rPr>
-        <w:t xml:space="preserve">, Anna, et al. “Spinal Cord Injuries: How Could Cell Therapy Help?” </w:t>
+        <w:t xml:space="preserve">Badner, Anna, et al. “Spinal Cord Injuries: How Could Cell Therapy Help?” </w:t>
       </w:r>
       <w:r>
         <w:rPr>
@@ -7305,31 +7274,55 @@
           <w:i/>
           <w:iCs/>
         </w:rPr>
-        <w:t>DOI.org (</w:t>
-      </w:r>
-      <w:proofErr w:type="spellStart"/>
+        <w:t>DOI.org (Crossref)</w:t>
+      </w:r>
+      <w:r>
+        <w:rPr>
+          <w:rFonts w:cs="Tahoma"/>
+        </w:rPr>
+        <w:t>, https://doi.org/10.1080/14712598.2017.1308481.</w:t>
+      </w:r>
+    </w:p>
+    <w:p>
+      <w:pPr>
+        <w:pStyle w:val="Bibliography"/>
+        <w:rPr>
+          <w:rFonts w:cs="Tahoma"/>
+        </w:rPr>
+      </w:pPr>
+      <w:r>
+        <w:rPr>
+          <w:rFonts w:cs="Tahoma"/>
+        </w:rPr>
+        <w:t xml:space="preserve">Desai, Jyaysi, et al. “Molecular Pathophysiology of Gout.” </w:t>
+      </w:r>
       <w:r>
         <w:rPr>
           <w:rFonts w:cs="Tahoma"/>
           <w:i/>
           <w:iCs/>
         </w:rPr>
-        <w:t>Crossref</w:t>
-      </w:r>
-      <w:proofErr w:type="spellEnd"/>
+        <w:t>Trends in Molecular Medicine</w:t>
+      </w:r>
+      <w:r>
+        <w:rPr>
+          <w:rFonts w:cs="Tahoma"/>
+        </w:rPr>
+        <w:t xml:space="preserve">, vol. 23, no. 8, Aug. 2017, pp. 756–68. </w:t>
+      </w:r>
       <w:r>
         <w:rPr>
           <w:rFonts w:cs="Tahoma"/>
           <w:i/>
           <w:iCs/>
         </w:rPr>
-        <w:t>)</w:t>
+        <w:t>DOI.org (Crossref)</w:t>
       </w:r>
       <w:r>
         <w:rPr>
           <w:rFonts w:cs="Tahoma"/>
         </w:rPr>
-        <w:t>, https://doi.org/10.1080/14712598.2017.1308481.</w:t>
+        <w:t>, https://doi.org/10.1016/j.molmed.2017.06.005.</w:t>
       </w:r>
     </w:p>
     <w:p>
@@ -7343,21 +7336,7 @@
         <w:rPr>
           <w:rFonts w:cs="Tahoma"/>
         </w:rPr>
-        <w:t xml:space="preserve">Desai, </w:t>
-      </w:r>
-      <w:proofErr w:type="spellStart"/>
-      <w:r>
-        <w:rPr>
-          <w:rFonts w:cs="Tahoma"/>
-        </w:rPr>
-        <w:t>Jyaysi</w:t>
-      </w:r>
-      <w:proofErr w:type="spellEnd"/>
-      <w:r>
-        <w:rPr>
-          <w:rFonts w:cs="Tahoma"/>
-        </w:rPr>
-        <w:t xml:space="preserve">, et al. “Molecular Pathophysiology of Gout.” </w:t>
+        <w:t xml:space="preserve">Dobkin, B., et al. “Weight-Supported Treadmill vs over-Ground Training for Walking after Acute Incomplete SCI.” </w:t>
       </w:r>
       <w:r>
         <w:rPr>
@@ -7365,13 +7344,13 @@
           <w:i/>
           <w:iCs/>
         </w:rPr>
-        <w:t>Trends in Molecular Medicine</w:t>
+        <w:t>Neurology</w:t>
       </w:r>
       <w:r>
         <w:rPr>
           <w:rFonts w:cs="Tahoma"/>
         </w:rPr>
-        <w:t xml:space="preserve">, vol. 23, no. 8, Aug. 2017, pp. 756–68. </w:t>
+        <w:t xml:space="preserve">, vol. 66, no. 4, Feb. 2006, pp. 484–93. </w:t>
       </w:r>
       <w:r>
         <w:rPr>
@@ -7379,31 +7358,55 @@
           <w:i/>
           <w:iCs/>
         </w:rPr>
-        <w:t>DOI.org (</w:t>
-      </w:r>
-      <w:proofErr w:type="spellStart"/>
+        <w:t>PubMed Central</w:t>
+      </w:r>
+      <w:r>
+        <w:rPr>
+          <w:rFonts w:cs="Tahoma"/>
+        </w:rPr>
+        <w:t>, https://doi.org/10.1212/01.wnl.0000202600.72018.39.</w:t>
+      </w:r>
+    </w:p>
+    <w:p>
+      <w:pPr>
+        <w:pStyle w:val="Bibliography"/>
+        <w:rPr>
+          <w:rFonts w:cs="Tahoma"/>
+        </w:rPr>
+      </w:pPr>
+      <w:r>
+        <w:rPr>
+          <w:rFonts w:cs="Tahoma"/>
+        </w:rPr>
+        <w:t xml:space="preserve">Dukes, Ellen M., et al. “Relationship of American Spinal Injury Association Impairment Scale Grade to Post-Injury Hospitalization and Costs in Thoracic Spinal Cord Injury.” </w:t>
+      </w:r>
       <w:r>
         <w:rPr>
           <w:rFonts w:cs="Tahoma"/>
           <w:i/>
           <w:iCs/>
         </w:rPr>
-        <w:t>Crossref</w:t>
-      </w:r>
-      <w:proofErr w:type="spellEnd"/>
+        <w:t>Neurosurgery</w:t>
+      </w:r>
+      <w:r>
+        <w:rPr>
+          <w:rFonts w:cs="Tahoma"/>
+        </w:rPr>
+        <w:t xml:space="preserve">, vol. 83, no. 3, Sept. 2018, pp. 445–51. </w:t>
+      </w:r>
       <w:r>
         <w:rPr>
           <w:rFonts w:cs="Tahoma"/>
           <w:i/>
           <w:iCs/>
         </w:rPr>
-        <w:t>)</w:t>
+        <w:t>PubMed Central</w:t>
       </w:r>
       <w:r>
         <w:rPr>
           <w:rFonts w:cs="Tahoma"/>
         </w:rPr>
-        <w:t>, https://doi.org/10.1016/j.molmed.2017.06.005.</w:t>
+        <w:t>, https://doi.org/10.1093/neuros/nyx425.</w:t>
       </w:r>
     </w:p>
     <w:p>
@@ -7413,19 +7416,11 @@
           <w:rFonts w:cs="Tahoma"/>
         </w:rPr>
       </w:pPr>
-      <w:proofErr w:type="spellStart"/>
       <w:r>
         <w:rPr>
           <w:rFonts w:cs="Tahoma"/>
         </w:rPr>
-        <w:t>Dobkin</w:t>
-      </w:r>
-      <w:proofErr w:type="spellEnd"/>
-      <w:r>
-        <w:rPr>
-          <w:rFonts w:cs="Tahoma"/>
-        </w:rPr>
-        <w:t xml:space="preserve">, B., et al. “Weight-Supported Treadmill vs over-Ground Training for Walking after Acute Incomplete SCI.” </w:t>
+        <w:t xml:space="preserve">Epstein, Nancy E. “Cerebrospinal Fluid Drains Reduce Risk of Spinal Cord Injury for Thoracic/Thoracoabdominal Aneurysm Surgery: A Review.” </w:t>
       </w:r>
       <w:r>
         <w:rPr>
@@ -7433,13 +7428,13 @@
           <w:i/>
           <w:iCs/>
         </w:rPr>
-        <w:t>Neurology</w:t>
+        <w:t>Surgical Neurology International</w:t>
       </w:r>
       <w:r>
         <w:rPr>
           <w:rFonts w:cs="Tahoma"/>
         </w:rPr>
-        <w:t xml:space="preserve">, vol. 66, no. 4, Feb. 2006, pp. 484–93. </w:t>
+        <w:t xml:space="preserve">, vol. 9, Feb. 2018, p. 48. </w:t>
       </w:r>
       <w:r>
         <w:rPr>
@@ -7453,7 +7448,7 @@
         <w:rPr>
           <w:rFonts w:cs="Tahoma"/>
         </w:rPr>
-        <w:t>, https://doi.org/10.1212/01.wnl.0000202600.72018.39.</w:t>
+        <w:t>, https://doi.org/10.4103/sni.sni_433_17.</w:t>
       </w:r>
     </w:p>
     <w:p>
@@ -7467,7 +7462,7 @@
         <w:rPr>
           <w:rFonts w:cs="Tahoma"/>
         </w:rPr>
-        <w:t xml:space="preserve">Dukes, Ellen M., et al. “Relationship of American Spinal Injury Association Impairment Scale Grade to Post-Injury Hospitalization and Costs in Thoracic Spinal Cord Injury.” </w:t>
+        <w:t xml:space="preserve">Fehlings, Michael G., et al. “A Clinical Practice Guideline for the Management of Patients With Acute Spinal Cord Injury: Recommendations on the Use of Methylprednisolone Sodium Succinate.” </w:t>
       </w:r>
       <w:r>
         <w:rPr>
@@ -7475,13 +7470,13 @@
           <w:i/>
           <w:iCs/>
         </w:rPr>
-        <w:t>Neurosurgery</w:t>
+        <w:t>Global Spine Journal</w:t>
       </w:r>
       <w:r>
         <w:rPr>
           <w:rFonts w:cs="Tahoma"/>
         </w:rPr>
-        <w:t xml:space="preserve">, vol. 83, no. 3, Sept. 2018, pp. 445–51. </w:t>
+        <w:t xml:space="preserve">, vol. 7, no. 3 Suppl, Sept. 2017, pp. 203S-211S. </w:t>
       </w:r>
       <w:r>
         <w:rPr>
@@ -7495,7 +7490,7 @@
         <w:rPr>
           <w:rFonts w:cs="Tahoma"/>
         </w:rPr>
-        <w:t>, https://doi.org/10.1093/neuros/nyx425.</w:t>
+        <w:t>, https://doi.org/10.1177/2192568217703085.</w:t>
       </w:r>
     </w:p>
     <w:p>
@@ -7509,7 +7504,8 @@
         <w:rPr>
           <w:rFonts w:cs="Tahoma"/>
         </w:rPr>
-        <w:t xml:space="preserve">Epstein, Nancy E. “Cerebrospinal Fluid Drains Reduce Risk of Spinal Cord Injury for Thoracic/Thoracoabdominal Aneurysm Surgery: A Review.” </w:t>
+        <w:lastRenderedPageBreak/>
+        <w:t xml:space="preserve">Jain, Nitin B., et al. “Traumatic Spinal Cord Injury in the United States, 1993–2012.” </w:t>
       </w:r>
       <w:r>
         <w:rPr>
@@ -7517,13 +7513,13 @@
           <w:i/>
           <w:iCs/>
         </w:rPr>
-        <w:t>Surgical Neurology International</w:t>
+        <w:t>JAMA</w:t>
       </w:r>
       <w:r>
         <w:rPr>
           <w:rFonts w:cs="Tahoma"/>
         </w:rPr>
-        <w:t xml:space="preserve">, vol. 9, Feb. 2018, p. 48. </w:t>
+        <w:t xml:space="preserve">, vol. 313, no. 22, June 2015, pp. 2236–43. </w:t>
       </w:r>
       <w:r>
         <w:rPr>
@@ -7537,7 +7533,7 @@
         <w:rPr>
           <w:rFonts w:cs="Tahoma"/>
         </w:rPr>
-        <w:t>, https://doi.org/10.4103/sni.sni_433_17.</w:t>
+        <w:t>, https://doi.org/10.1001/jama.2015.6250.</w:t>
       </w:r>
     </w:p>
     <w:p>
@@ -7547,33 +7543,11 @@
           <w:rFonts w:cs="Tahoma"/>
         </w:rPr>
       </w:pPr>
-      <w:proofErr w:type="spellStart"/>
       <w:r>
         <w:rPr>
           <w:rFonts w:cs="Tahoma"/>
         </w:rPr>
-        <w:t>Fehlings</w:t>
-      </w:r>
-      <w:proofErr w:type="spellEnd"/>
-      <w:r>
-        <w:rPr>
-          <w:rFonts w:cs="Tahoma"/>
-        </w:rPr>
-        <w:t xml:space="preserve">, Michael G., et al. “A Clinical Practice Guideline for the Management of Patients </w:t>
-      </w:r>
-      <w:proofErr w:type="gramStart"/>
-      <w:r>
-        <w:rPr>
-          <w:rFonts w:cs="Tahoma"/>
-        </w:rPr>
-        <w:t>With</w:t>
-      </w:r>
-      <w:proofErr w:type="gramEnd"/>
-      <w:r>
-        <w:rPr>
-          <w:rFonts w:cs="Tahoma"/>
-        </w:rPr>
-        <w:t xml:space="preserve"> Acute Spinal Cord Injury: Recommendations on the Use of Methylprednisolone Sodium Succinate.” </w:t>
+        <w:t xml:space="preserve">Lee, Byung-Jou, and Je Hoon Jeong. “Review: Steroid Use in Patients With Acute Spinal Cord Injury and Guideline Update.” </w:t>
       </w:r>
       <w:r>
         <w:rPr>
@@ -7581,13 +7555,13 @@
           <w:i/>
           <w:iCs/>
         </w:rPr>
-        <w:t>Global Spine Journal</w:t>
+        <w:t>Korean Journal of Neurotrauma</w:t>
       </w:r>
       <w:r>
         <w:rPr>
           <w:rFonts w:cs="Tahoma"/>
         </w:rPr>
-        <w:t xml:space="preserve">, vol. 7, no. 3 Suppl, Sept. 2017, pp. 203S-211S. </w:t>
+        <w:t xml:space="preserve">, vol. 18, no. 1, 2022, p. 22. </w:t>
       </w:r>
       <w:r>
         <w:rPr>
@@ -7595,13 +7569,13 @@
           <w:i/>
           <w:iCs/>
         </w:rPr>
-        <w:t>PubMed Central</w:t>
+        <w:t>DOI.org (Crossref)</w:t>
       </w:r>
       <w:r>
         <w:rPr>
           <w:rFonts w:cs="Tahoma"/>
         </w:rPr>
-        <w:t>, https://doi.org/10.1177/2192568217703085.</w:t>
+        <w:t>, https://doi.org/10.13004/kjnt.2022.18.e21.</w:t>
       </w:r>
     </w:p>
     <w:p>
@@ -7615,8 +7589,7 @@
         <w:rPr>
           <w:rFonts w:cs="Tahoma"/>
         </w:rPr>
-        <w:lastRenderedPageBreak/>
-        <w:t xml:space="preserve">Jain, Nitin B., et al. “Traumatic Spinal Cord Injury in the United States, 1993–2012.” </w:t>
+        <w:t xml:space="preserve">Li, Xing, et al. “Transplantation of HUC-MSCs Seeded Collagen Scaffolds Reduces Scar Formation and Promotes Functional Recovery in Canines with Chronic Spinal Cord Injury.” </w:t>
       </w:r>
       <w:r>
         <w:rPr>
@@ -7624,13 +7597,13 @@
           <w:i/>
           <w:iCs/>
         </w:rPr>
-        <w:t>JAMA</w:t>
+        <w:t>Scientific Reports</w:t>
       </w:r>
       <w:r>
         <w:rPr>
           <w:rFonts w:cs="Tahoma"/>
         </w:rPr>
-        <w:t xml:space="preserve">, vol. 313, no. 22, June 2015, pp. 2236–43. </w:t>
+        <w:t xml:space="preserve">, vol. 7, no. 1, Apr. 2017, p. 43559. </w:t>
       </w:r>
       <w:r>
         <w:rPr>
@@ -7638,13 +7611,13 @@
           <w:i/>
           <w:iCs/>
         </w:rPr>
-        <w:t>PubMed Central</w:t>
+        <w:t>DOI.org (Crossref)</w:t>
       </w:r>
       <w:r>
         <w:rPr>
           <w:rFonts w:cs="Tahoma"/>
         </w:rPr>
-        <w:t>, https://doi.org/10.1001/jama.2015.6250.</w:t>
+        <w:t>, https://doi.org/10.1038/srep43559.</w:t>
       </w:r>
     </w:p>
     <w:p>
@@ -7658,63 +7631,7 @@
         <w:rPr>
           <w:rFonts w:cs="Tahoma"/>
         </w:rPr>
-        <w:t>Lee, Byung-</w:t>
-      </w:r>
-      <w:proofErr w:type="spellStart"/>
-      <w:r>
-        <w:rPr>
-          <w:rFonts w:cs="Tahoma"/>
-        </w:rPr>
-        <w:t>Jou</w:t>
-      </w:r>
-      <w:proofErr w:type="spellEnd"/>
-      <w:r>
-        <w:rPr>
-          <w:rFonts w:cs="Tahoma"/>
-        </w:rPr>
-        <w:t xml:space="preserve">, and Je </w:t>
-      </w:r>
-      <w:proofErr w:type="spellStart"/>
-      <w:r>
-        <w:rPr>
-          <w:rFonts w:cs="Tahoma"/>
-        </w:rPr>
-        <w:t>Hoon</w:t>
-      </w:r>
-      <w:proofErr w:type="spellEnd"/>
-      <w:r>
-        <w:rPr>
-          <w:rFonts w:cs="Tahoma"/>
-        </w:rPr>
-        <w:t xml:space="preserve"> </w:t>
-      </w:r>
-      <w:proofErr w:type="spellStart"/>
-      <w:r>
-        <w:rPr>
-          <w:rFonts w:cs="Tahoma"/>
-        </w:rPr>
-        <w:t>Jeong</w:t>
-      </w:r>
-      <w:proofErr w:type="spellEnd"/>
-      <w:r>
-        <w:rPr>
-          <w:rFonts w:cs="Tahoma"/>
-        </w:rPr>
-        <w:t xml:space="preserve">. “Review: Steroid Use in Patients </w:t>
-      </w:r>
-      <w:proofErr w:type="gramStart"/>
-      <w:r>
-        <w:rPr>
-          <w:rFonts w:cs="Tahoma"/>
-        </w:rPr>
-        <w:t>With</w:t>
-      </w:r>
-      <w:proofErr w:type="gramEnd"/>
-      <w:r>
-        <w:rPr>
-          <w:rFonts w:cs="Tahoma"/>
-        </w:rPr>
-        <w:t xml:space="preserve"> Acute Spinal Cord Injury and Guideline Update.” </w:t>
+        <w:t xml:space="preserve">Martirosyan, Nikolay L., et al. “Blood Supply and Vascular Reactivity of the Spinal Cord under Normal and Pathological Conditions: A Review.” </w:t>
       </w:r>
       <w:r>
         <w:rPr>
@@ -7722,13 +7639,13 @@
           <w:i/>
           <w:iCs/>
         </w:rPr>
-        <w:t>Korean Journal of Neurotrauma</w:t>
+        <w:t>Journal of Neurosurgery: Spine</w:t>
       </w:r>
       <w:r>
         <w:rPr>
           <w:rFonts w:cs="Tahoma"/>
         </w:rPr>
-        <w:t xml:space="preserve">, vol. 18, no. 1, 2022, p. 22. </w:t>
+        <w:t xml:space="preserve">, vol. 15, no. 3, Sept. 2011, pp. 238–51. </w:t>
       </w:r>
       <w:r>
         <w:rPr>
@@ -7736,31 +7653,55 @@
           <w:i/>
           <w:iCs/>
         </w:rPr>
-        <w:t>DOI.org (</w:t>
-      </w:r>
-      <w:proofErr w:type="spellStart"/>
+        <w:t>DOI.org (Crossref)</w:t>
+      </w:r>
+      <w:r>
+        <w:rPr>
+          <w:rFonts w:cs="Tahoma"/>
+        </w:rPr>
+        <w:t>, https://doi.org/10.3171/2011.4.SPINE10543.</w:t>
+      </w:r>
+    </w:p>
+    <w:p>
+      <w:pPr>
+        <w:pStyle w:val="Bibliography"/>
+        <w:rPr>
+          <w:rFonts w:cs="Tahoma"/>
+        </w:rPr>
+      </w:pPr>
+      <w:r>
+        <w:rPr>
+          <w:rFonts w:cs="Tahoma"/>
+        </w:rPr>
+        <w:t xml:space="preserve">Norenberg, Michael D., et al. “The Pathology of Human Spinal Cord Injury: Defining the Problems.” </w:t>
+      </w:r>
       <w:r>
         <w:rPr>
           <w:rFonts w:cs="Tahoma"/>
           <w:i/>
           <w:iCs/>
         </w:rPr>
-        <w:t>Crossref</w:t>
-      </w:r>
-      <w:proofErr w:type="spellEnd"/>
+        <w:t>Journal of Neurotrauma</w:t>
+      </w:r>
+      <w:r>
+        <w:rPr>
+          <w:rFonts w:cs="Tahoma"/>
+        </w:rPr>
+        <w:t xml:space="preserve">, vol. 21, no. 4, Apr. 2004, pp. 429–40. </w:t>
+      </w:r>
       <w:r>
         <w:rPr>
           <w:rFonts w:cs="Tahoma"/>
           <w:i/>
           <w:iCs/>
         </w:rPr>
-        <w:t>)</w:t>
+        <w:t>DOI.org (Crossref)</w:t>
       </w:r>
       <w:r>
         <w:rPr>
           <w:rFonts w:cs="Tahoma"/>
         </w:rPr>
-        <w:t>, https://doi.org/10.13004/kjnt.2022.18.e21.</w:t>
+        <w:t>, https://doi.org/10.1089/089771504323004575.</w:t>
       </w:r>
     </w:p>
     <w:p>
@@ -7774,7 +7715,7 @@
         <w:rPr>
           <w:rFonts w:cs="Tahoma"/>
         </w:rPr>
-        <w:t xml:space="preserve">Li, Xing, et al. “Transplantation of HUC-MSCs Seeded Collagen Scaffolds Reduces Scar Formation and Promotes Functional Recovery in Canines with Chronic Spinal Cord Injury.” </w:t>
+        <w:t xml:space="preserve">Qu, Wenrui, et al. “Polymer-Based Scaffold Strategies for Spinal Cord Repair and Regeneration.” </w:t>
       </w:r>
       <w:r>
         <w:rPr>
@@ -7782,13 +7723,13 @@
           <w:i/>
           <w:iCs/>
         </w:rPr>
-        <w:t>Scientific Reports</w:t>
+        <w:t>Frontiers in Bioengineering and Biotechnology</w:t>
       </w:r>
       <w:r>
         <w:rPr>
           <w:rFonts w:cs="Tahoma"/>
         </w:rPr>
-        <w:t xml:space="preserve">, vol. 7, no. 1, Apr. 2017, p. 43559. </w:t>
+        <w:t xml:space="preserve">, vol. 8, Oct. 2020, p. 590549. </w:t>
       </w:r>
       <w:r>
         <w:rPr>
@@ -7796,31 +7737,55 @@
           <w:i/>
           <w:iCs/>
         </w:rPr>
-        <w:t>DOI.org (</w:t>
-      </w:r>
-      <w:proofErr w:type="spellStart"/>
+        <w:t>PubMed Central</w:t>
+      </w:r>
+      <w:r>
+        <w:rPr>
+          <w:rFonts w:cs="Tahoma"/>
+        </w:rPr>
+        <w:t>, https://doi.org/10.3389/fbioe.2020.590549.</w:t>
+      </w:r>
+    </w:p>
+    <w:p>
+      <w:pPr>
+        <w:pStyle w:val="Bibliography"/>
+        <w:rPr>
+          <w:rFonts w:cs="Tahoma"/>
+        </w:rPr>
+      </w:pPr>
+      <w:r>
+        <w:rPr>
+          <w:rFonts w:cs="Tahoma"/>
+        </w:rPr>
+        <w:t xml:space="preserve">Wang, Timothy Y., et al. “Management of Acute Traumatic Spinal Cord Injury: A Review of the Literature.” </w:t>
+      </w:r>
       <w:r>
         <w:rPr>
           <w:rFonts w:cs="Tahoma"/>
           <w:i/>
           <w:iCs/>
         </w:rPr>
-        <w:t>Crossref</w:t>
-      </w:r>
-      <w:proofErr w:type="spellEnd"/>
+        <w:t>Frontiers in Surgery</w:t>
+      </w:r>
+      <w:r>
+        <w:rPr>
+          <w:rFonts w:cs="Tahoma"/>
+        </w:rPr>
+        <w:t xml:space="preserve">, vol. 8, Dec. 2021, p. 698736. </w:t>
+      </w:r>
       <w:r>
         <w:rPr>
           <w:rFonts w:cs="Tahoma"/>
           <w:i/>
           <w:iCs/>
         </w:rPr>
-        <w:t>)</w:t>
+        <w:t>PubMed Central</w:t>
       </w:r>
       <w:r>
         <w:rPr>
           <w:rFonts w:cs="Tahoma"/>
         </w:rPr>
-        <w:t>, https://doi.org/10.1038/srep43559.</w:t>
+        <w:t>, https://doi.org/10.3389/fsurg.2021.698736.</w:t>
       </w:r>
     </w:p>
     <w:p>
@@ -7834,7 +7799,8 @@
         <w:rPr>
           <w:rFonts w:cs="Tahoma"/>
         </w:rPr>
-        <w:t xml:space="preserve">Martirosyan, Nikolay L., et al. “Blood Supply and Vascular Reactivity of the Spinal Cord under Normal and Pathological Conditions: A Review.” </w:t>
+        <w:lastRenderedPageBreak/>
+        <w:t xml:space="preserve">Yoshitani, Kenji, et al. “Cerebrospinal Fluid Drainage to Prevent Postoperative Spinal Cord Injury in Thoracic Aortic Repair.” </w:t>
       </w:r>
       <w:r>
         <w:rPr>
@@ -7842,13 +7808,13 @@
           <w:i/>
           <w:iCs/>
         </w:rPr>
-        <w:t>Journal of Neurosurgery: Spine</w:t>
+        <w:t>Journal of Anesthesia</w:t>
       </w:r>
       <w:r>
         <w:rPr>
           <w:rFonts w:cs="Tahoma"/>
         </w:rPr>
-        <w:t xml:space="preserve">, vol. 15, no. 3, Sept. 2011, pp. 238–51. </w:t>
+        <w:t xml:space="preserve">, vol. 35, no. 1, Feb. 2021, pp. 43–50. </w:t>
       </w:r>
       <w:r>
         <w:rPr>
@@ -7856,31 +7822,13 @@
           <w:i/>
           <w:iCs/>
         </w:rPr>
-        <w:t>DOI.org (</w:t>
-      </w:r>
-      <w:proofErr w:type="spellStart"/>
+        <w:t>DOI.org (Crossref)</w:t>
+      </w:r>
       <w:r>
         <w:rPr>
           <w:rFonts w:cs="Tahoma"/>
-          <w:i/>
-          <w:iCs/>
-        </w:rPr>
-        <w:t>Crossref</w:t>
-      </w:r>
-      <w:proofErr w:type="spellEnd"/>
-      <w:r>
-        <w:rPr>
-          <w:rFonts w:cs="Tahoma"/>
-          <w:i/>
-          <w:iCs/>
-        </w:rPr>
-        <w:t>)</w:t>
-      </w:r>
-      <w:r>
-        <w:rPr>
-          <w:rFonts w:cs="Tahoma"/>
-        </w:rPr>
-        <w:t>, https://doi.org/10.3171/2011.4.SPINE10543.</w:t>
+        </w:rPr>
+        <w:t>, https://doi.org/10.1007/s00540-020-02857-w.</w:t>
       </w:r>
     </w:p>
     <w:p>
@@ -7890,260 +7838,11 @@
           <w:rFonts w:cs="Tahoma"/>
         </w:rPr>
       </w:pPr>
-      <w:proofErr w:type="spellStart"/>
       <w:r>
         <w:rPr>
           <w:rFonts w:cs="Tahoma"/>
         </w:rPr>
-        <w:t>Norenberg</w:t>
-      </w:r>
-      <w:proofErr w:type="spellEnd"/>
-      <w:r>
-        <w:rPr>
-          <w:rFonts w:cs="Tahoma"/>
-        </w:rPr>
-        <w:t xml:space="preserve">, Michael D., et al. “The Pathology of Human Spinal Cord Injury: Defining the Problems.” </w:t>
-      </w:r>
-      <w:r>
-        <w:rPr>
-          <w:rFonts w:cs="Tahoma"/>
-          <w:i/>
-          <w:iCs/>
-        </w:rPr>
-        <w:t>Journal of Neurotrauma</w:t>
-      </w:r>
-      <w:r>
-        <w:rPr>
-          <w:rFonts w:cs="Tahoma"/>
-        </w:rPr>
-        <w:t xml:space="preserve">, vol. 21, no. 4, Apr. 2004, pp. 429–40. </w:t>
-      </w:r>
-      <w:r>
-        <w:rPr>
-          <w:rFonts w:cs="Tahoma"/>
-          <w:i/>
-          <w:iCs/>
-        </w:rPr>
-        <w:t>DOI.org (</w:t>
-      </w:r>
-      <w:proofErr w:type="spellStart"/>
-      <w:r>
-        <w:rPr>
-          <w:rFonts w:cs="Tahoma"/>
-          <w:i/>
-          <w:iCs/>
-        </w:rPr>
-        <w:t>Crossref</w:t>
-      </w:r>
-      <w:proofErr w:type="spellEnd"/>
-      <w:r>
-        <w:rPr>
-          <w:rFonts w:cs="Tahoma"/>
-          <w:i/>
-          <w:iCs/>
-        </w:rPr>
-        <w:t>)</w:t>
-      </w:r>
-      <w:r>
-        <w:rPr>
-          <w:rFonts w:cs="Tahoma"/>
-        </w:rPr>
-        <w:t>, https://doi.org/10.1089/089771504323004575.</w:t>
-      </w:r>
-    </w:p>
-    <w:p>
-      <w:pPr>
-        <w:pStyle w:val="Bibliography"/>
-        <w:rPr>
-          <w:rFonts w:cs="Tahoma"/>
-        </w:rPr>
-      </w:pPr>
-      <w:r>
-        <w:rPr>
-          <w:rFonts w:cs="Tahoma"/>
-        </w:rPr>
-        <w:t xml:space="preserve">Qu, </w:t>
-      </w:r>
-      <w:proofErr w:type="spellStart"/>
-      <w:r>
-        <w:rPr>
-          <w:rFonts w:cs="Tahoma"/>
-        </w:rPr>
-        <w:t>Wenrui</w:t>
-      </w:r>
-      <w:proofErr w:type="spellEnd"/>
-      <w:r>
-        <w:rPr>
-          <w:rFonts w:cs="Tahoma"/>
-        </w:rPr>
-        <w:t xml:space="preserve">, et al. “Polymer-Based Scaffold Strategies for Spinal Cord Repair and Regeneration.” </w:t>
-      </w:r>
-      <w:r>
-        <w:rPr>
-          <w:rFonts w:cs="Tahoma"/>
-          <w:i/>
-          <w:iCs/>
-        </w:rPr>
-        <w:t>Frontiers in Bioengineering and Biotechnology</w:t>
-      </w:r>
-      <w:r>
-        <w:rPr>
-          <w:rFonts w:cs="Tahoma"/>
-        </w:rPr>
-        <w:t xml:space="preserve">, vol. 8, Oct. 2020, p. 590549. </w:t>
-      </w:r>
-      <w:r>
-        <w:rPr>
-          <w:rFonts w:cs="Tahoma"/>
-          <w:i/>
-          <w:iCs/>
-        </w:rPr>
-        <w:t>PubMed Central</w:t>
-      </w:r>
-      <w:r>
-        <w:rPr>
-          <w:rFonts w:cs="Tahoma"/>
-        </w:rPr>
-        <w:t>, https://doi.org/10.3389/fbioe.2020.590549.</w:t>
-      </w:r>
-    </w:p>
-    <w:p>
-      <w:pPr>
-        <w:pStyle w:val="Bibliography"/>
-        <w:rPr>
-          <w:rFonts w:cs="Tahoma"/>
-        </w:rPr>
-      </w:pPr>
-      <w:r>
-        <w:rPr>
-          <w:rFonts w:cs="Tahoma"/>
-        </w:rPr>
-        <w:t xml:space="preserve">Wang, Timothy Y., et al. “Management of Acute Traumatic Spinal Cord Injury: A Review of the Literature.” </w:t>
-      </w:r>
-      <w:r>
-        <w:rPr>
-          <w:rFonts w:cs="Tahoma"/>
-          <w:i/>
-          <w:iCs/>
-        </w:rPr>
-        <w:t>Frontiers in Surgery</w:t>
-      </w:r>
-      <w:r>
-        <w:rPr>
-          <w:rFonts w:cs="Tahoma"/>
-        </w:rPr>
-        <w:t xml:space="preserve">, vol. 8, Dec. 2021, p. 698736. </w:t>
-      </w:r>
-      <w:r>
-        <w:rPr>
-          <w:rFonts w:cs="Tahoma"/>
-          <w:i/>
-          <w:iCs/>
-        </w:rPr>
-        <w:t>PubMed Central</w:t>
-      </w:r>
-      <w:r>
-        <w:rPr>
-          <w:rFonts w:cs="Tahoma"/>
-        </w:rPr>
-        <w:t>, https://doi.org/10.3389/fsurg.2021.698736.</w:t>
-      </w:r>
-    </w:p>
-    <w:p>
-      <w:pPr>
-        <w:pStyle w:val="Bibliography"/>
-        <w:rPr>
-          <w:rFonts w:cs="Tahoma"/>
-        </w:rPr>
-      </w:pPr>
-      <w:proofErr w:type="spellStart"/>
-      <w:r>
-        <w:rPr>
-          <w:rFonts w:cs="Tahoma"/>
-        </w:rPr>
-        <w:lastRenderedPageBreak/>
-        <w:t>Yoshitani</w:t>
-      </w:r>
-      <w:proofErr w:type="spellEnd"/>
-      <w:r>
-        <w:rPr>
-          <w:rFonts w:cs="Tahoma"/>
-        </w:rPr>
-        <w:t xml:space="preserve">, Kenji, et al. “Cerebrospinal Fluid Drainage to Prevent Postoperative Spinal Cord Injury in Thoracic Aortic Repair.” </w:t>
-      </w:r>
-      <w:r>
-        <w:rPr>
-          <w:rFonts w:cs="Tahoma"/>
-          <w:i/>
-          <w:iCs/>
-        </w:rPr>
-        <w:t>Journal of Anesthesia</w:t>
-      </w:r>
-      <w:r>
-        <w:rPr>
-          <w:rFonts w:cs="Tahoma"/>
-        </w:rPr>
-        <w:t xml:space="preserve">, vol. 35, no. 1, Feb. 2021, pp. 43–50. </w:t>
-      </w:r>
-      <w:r>
-        <w:rPr>
-          <w:rFonts w:cs="Tahoma"/>
-          <w:i/>
-          <w:iCs/>
-        </w:rPr>
-        <w:t>DOI.org (</w:t>
-      </w:r>
-      <w:proofErr w:type="spellStart"/>
-      <w:r>
-        <w:rPr>
-          <w:rFonts w:cs="Tahoma"/>
-          <w:i/>
-          <w:iCs/>
-        </w:rPr>
-        <w:t>Crossref</w:t>
-      </w:r>
-      <w:proofErr w:type="spellEnd"/>
-      <w:r>
-        <w:rPr>
-          <w:rFonts w:cs="Tahoma"/>
-          <w:i/>
-          <w:iCs/>
-        </w:rPr>
-        <w:t>)</w:t>
-      </w:r>
-      <w:r>
-        <w:rPr>
-          <w:rFonts w:cs="Tahoma"/>
-        </w:rPr>
-        <w:t>, https://doi.org/10.1007/s00540-020-02857-w.</w:t>
-      </w:r>
-    </w:p>
-    <w:p>
-      <w:pPr>
-        <w:pStyle w:val="Bibliography"/>
-        <w:rPr>
-          <w:rFonts w:cs="Tahoma"/>
-        </w:rPr>
-      </w:pPr>
-      <w:r>
-        <w:rPr>
-          <w:rFonts w:cs="Tahoma"/>
-        </w:rPr>
-        <w:t>Zou, Hong-</w:t>
-      </w:r>
-      <w:proofErr w:type="spellStart"/>
-      <w:r>
-        <w:rPr>
-          <w:rFonts w:cs="Tahoma"/>
-        </w:rPr>
-        <w:t>jun</w:t>
-      </w:r>
-      <w:proofErr w:type="spellEnd"/>
-      <w:r>
-        <w:rPr>
-          <w:rFonts w:cs="Tahoma"/>
-        </w:rPr>
-        <w:t xml:space="preserve">, et al. “Methylprednisolone Induces Neuro-Protective Effects via the Inhibition of A1 Astrocyte Activation in Traumatic Spinal Cord Injury Mouse Models.” </w:t>
+        <w:t xml:space="preserve">Zou, Hong-jun, et al. “Methylprednisolone Induces Neuro-Protective Effects via the Inhibition of A1 Astrocyte Activation in Traumatic Spinal Cord Injury Mouse Models.” </w:t>
       </w:r>
       <w:r>
         <w:rPr>
@@ -12936,12 +12635,16 @@
 </file>
 
 <file path=customXml/item1.xml><?xml version="1.0" encoding="utf-8"?>
+<b:Sources xmlns:b="http://schemas.openxmlformats.org/officeDocument/2006/bibliography" xmlns="http://schemas.openxmlformats.org/officeDocument/2006/bibliography" SelectedStyle="/APA.XSL" StyleName="APA"/>
+</file>
+
+<file path=customXml/item2.xml><?xml version="1.0" encoding="utf-8"?>
 <p:properties xmlns:p="http://schemas.microsoft.com/office/2006/metadata/properties" xmlns:xsi="http://www.w3.org/2001/XMLSchema-instance" xmlns:pc="http://schemas.microsoft.com/office/infopath/2007/PartnerControls">
   <documentManagement/>
 </p:properties>
 </file>
 
-<file path=customXml/item2.xml><?xml version="1.0" encoding="utf-8"?>
+<file path=customXml/item3.xml><?xml version="1.0" encoding="utf-8"?>
 <ct:contentTypeSchema xmlns:ct="http://schemas.microsoft.com/office/2006/metadata/contentType" xmlns:ma="http://schemas.microsoft.com/office/2006/metadata/properties/metaAttributes" ct:_="" ma:_="" ma:contentTypeName="Document" ma:contentTypeID="0x010100681B81209776AF40B8AAD3C366C78D42" ma:contentTypeVersion="12" ma:contentTypeDescription="Create a new document." ma:contentTypeScope="" ma:versionID="036ba4e26ecc6a93039296b35ff93deb">
   <xsd:schema xmlns:xsd="http://www.w3.org/2001/XMLSchema" xmlns:xs="http://www.w3.org/2001/XMLSchema" xmlns:p="http://schemas.microsoft.com/office/2006/metadata/properties" xmlns:ns2="e3b5c32c-df6c-443f-b08b-73d85d62f2b5" xmlns:ns3="168931df-3f45-4445-be76-105235143e52" targetNamespace="http://schemas.microsoft.com/office/2006/metadata/properties" ma:root="true" ma:fieldsID="6479c46f14338b542629158efca55e4f" ns2:_="" ns3:_="">
     <xsd:import namespace="e3b5c32c-df6c-443f-b08b-73d85d62f2b5"/>
@@ -13158,7 +12861,7 @@
 </ct:contentTypeSchema>
 </file>
 
-<file path=customXml/item3.xml><?xml version="1.0" encoding="utf-8"?>
+<file path=customXml/item4.xml><?xml version="1.0" encoding="utf-8"?>
 <?mso-contentType ?>
 <FormTemplates xmlns="http://schemas.microsoft.com/sharepoint/v3/contenttype/forms">
   <Display>DocumentLibraryForm</Display>
@@ -13167,11 +12870,15 @@
 </FormTemplates>
 </file>
 
-<file path=customXml/item4.xml><?xml version="1.0" encoding="utf-8"?>
-<b:Sources xmlns:b="http://schemas.openxmlformats.org/officeDocument/2006/bibliography" xmlns="http://schemas.openxmlformats.org/officeDocument/2006/bibliography" SelectedStyle="/APA.XSL" StyleName="APA"/>
+<file path=customXml/itemProps1.xml><?xml version="1.0" encoding="utf-8"?>
+<ds:datastoreItem xmlns:ds="http://schemas.openxmlformats.org/officeDocument/2006/customXml" ds:itemID="{3D079351-65DF-4C6E-9D22-18A8FDD157F3}">
+  <ds:schemaRefs>
+    <ds:schemaRef ds:uri="http://schemas.openxmlformats.org/officeDocument/2006/bibliography"/>
+  </ds:schemaRefs>
+</ds:datastoreItem>
 </file>
 
-<file path=customXml/itemProps1.xml><?xml version="1.0" encoding="utf-8"?>
+<file path=customXml/itemProps2.xml><?xml version="1.0" encoding="utf-8"?>
 <ds:datastoreItem xmlns:ds="http://schemas.openxmlformats.org/officeDocument/2006/customXml" ds:itemID="{238FD332-7843-4A9A-A11D-7C189DC8C060}">
   <ds:schemaRefs>
     <ds:schemaRef ds:uri="http://schemas.microsoft.com/office/2006/metadata/properties"/>
@@ -13180,7 +12887,7 @@
 </ds:datastoreItem>
 </file>
 
-<file path=customXml/itemProps2.xml><?xml version="1.0" encoding="utf-8"?>
+<file path=customXml/itemProps3.xml><?xml version="1.0" encoding="utf-8"?>
 <ds:datastoreItem xmlns:ds="http://schemas.openxmlformats.org/officeDocument/2006/customXml" ds:itemID="{861799D8-B4DE-4F44-BA66-7F96FAE0C6FA}">
   <ds:schemaRefs>
     <ds:schemaRef ds:uri="http://schemas.microsoft.com/office/2006/metadata/contentType"/>
@@ -13199,18 +12906,10 @@
 </ds:datastoreItem>
 </file>
 
-<file path=customXml/itemProps3.xml><?xml version="1.0" encoding="utf-8"?>
+<file path=customXml/itemProps4.xml><?xml version="1.0" encoding="utf-8"?>
 <ds:datastoreItem xmlns:ds="http://schemas.openxmlformats.org/officeDocument/2006/customXml" ds:itemID="{B14494D3-158E-4582-A8D0-53AF8FB6A6A7}">
   <ds:schemaRefs>
     <ds:schemaRef ds:uri="http://schemas.microsoft.com/sharepoint/v3/contenttype/forms"/>
   </ds:schemaRefs>
 </ds:datastoreItem>
-</file>
-
-<file path=customXml/itemProps4.xml><?xml version="1.0" encoding="utf-8"?>
-<ds:datastoreItem xmlns:ds="http://schemas.openxmlformats.org/officeDocument/2006/customXml" ds:itemID="{3D079351-65DF-4C6E-9D22-18A8FDD157F3}">
-  <ds:schemaRefs>
-    <ds:schemaRef ds:uri="http://schemas.openxmlformats.org/officeDocument/2006/bibliography"/>
-  </ds:schemaRefs>
-</ds:datastoreItem>
 </file>
</xml_diff>